<commit_message>
New mock-ups were added, changes in mock-up information.
</commit_message>
<xml_diff>
--- a/Documentation/Mockup Information.docx
+++ b/Documentation/Mockup Information.docx
@@ -143,61 +143,17 @@
                 <w:rFonts w:ascii="Calibri" w:eastAsia="Calibri" w:hAnsi="Calibri" w:cs="Times New Roman"/>
                 <w:b/>
                 <w:bCs/>
-              </w:rPr>
-            </w:pPr>
-            <w:proofErr w:type="spellStart"/>
-            <w:r>
-              <w:rPr>
-                <w:rFonts w:ascii="Calibri" w:eastAsia="Calibri" w:hAnsi="Calibri" w:cs="Times New Roman"/>
-                <w:b/>
-                <w:bCs/>
-              </w:rPr>
-              <w:t>Authorization</w:t>
-            </w:r>
-            <w:proofErr w:type="spellEnd"/>
-            <w:r>
-              <w:rPr>
-                <w:rFonts w:ascii="Calibri" w:eastAsia="Calibri" w:hAnsi="Calibri" w:cs="Times New Roman"/>
-                <w:b/>
-                <w:bCs/>
-              </w:rPr>
-              <w:t xml:space="preserve"> </w:t>
-            </w:r>
-            <w:proofErr w:type="spellStart"/>
-            <w:r>
-              <w:rPr>
-                <w:rFonts w:ascii="Calibri" w:eastAsia="Calibri" w:hAnsi="Calibri" w:cs="Times New Roman"/>
-                <w:b/>
-                <w:bCs/>
-              </w:rPr>
-              <w:t>Window</w:t>
-            </w:r>
-            <w:proofErr w:type="spellEnd"/>
-            <w:r>
-              <w:rPr>
-                <w:rFonts w:ascii="Calibri" w:eastAsia="Calibri" w:hAnsi="Calibri" w:cs="Times New Roman"/>
-                <w:b/>
-                <w:bCs/>
-              </w:rPr>
-              <w:t xml:space="preserve"> (</w:t>
-            </w:r>
-            <w:proofErr w:type="spellStart"/>
-            <w:r>
-              <w:rPr>
-                <w:rFonts w:ascii="Calibri" w:eastAsia="Calibri" w:hAnsi="Calibri" w:cs="Times New Roman"/>
-                <w:b/>
-                <w:bCs/>
-              </w:rPr>
-              <w:t>Pattern</w:t>
-            </w:r>
-            <w:proofErr w:type="spellEnd"/>
-            <w:r>
-              <w:rPr>
-                <w:rFonts w:ascii="Calibri" w:eastAsia="Calibri" w:hAnsi="Calibri" w:cs="Times New Roman"/>
-                <w:b/>
-                <w:bCs/>
-              </w:rPr>
-              <w:t>)</w:t>
+                <w:lang w:val="en-US"/>
+              </w:rPr>
+            </w:pPr>
+            <w:r>
+              <w:rPr>
+                <w:rFonts w:ascii="Calibri" w:eastAsia="Calibri" w:hAnsi="Calibri" w:cs="Times New Roman"/>
+                <w:b/>
+                <w:bCs/>
+                <w:lang w:val="en-US"/>
+              </w:rPr>
+              <w:t>Authorization Window (Pattern)</w:t>
             </w:r>
           </w:p>
         </w:tc>
@@ -232,6 +188,25 @@
               </w:rPr>
               <w:t>Reception User</w:t>
             </w:r>
+            <w:r>
+              <w:rPr>
+                <w:lang w:val="en-US"/>
+              </w:rPr>
+              <w:t>,</w:t>
+            </w:r>
+            <w:r>
+              <w:rPr>
+                <w:lang w:val="en-US"/>
+              </w:rPr>
+              <w:br/>
+            </w:r>
+            <w:r>
+              <w:rPr>
+                <w:rFonts w:ascii="Calibri" w:eastAsia="Calibri" w:hAnsi="Calibri" w:cs="Times New Roman"/>
+                <w:lang w:val="en-US"/>
+              </w:rPr>
+              <w:t>Clinic Discharges Recipient User</w:t>
+            </w:r>
           </w:p>
         </w:tc>
         <w:tc>
@@ -282,58 +257,24 @@
                 <w:rFonts w:ascii="Calibri" w:eastAsia="Calibri" w:hAnsi="Calibri" w:cs="Times New Roman"/>
                 <w:b/>
                 <w:bCs/>
-              </w:rPr>
-            </w:pPr>
-            <w:proofErr w:type="spellStart"/>
-            <w:r>
-              <w:rPr>
-                <w:rFonts w:ascii="Calibri" w:eastAsia="Calibri" w:hAnsi="Calibri" w:cs="Times New Roman"/>
-                <w:b/>
-                <w:bCs/>
-              </w:rPr>
-              <w:t>Main</w:t>
-            </w:r>
-            <w:proofErr w:type="spellEnd"/>
-            <w:r>
-              <w:rPr>
-                <w:rFonts w:ascii="Calibri" w:eastAsia="Calibri" w:hAnsi="Calibri" w:cs="Times New Roman"/>
-                <w:b/>
-                <w:bCs/>
-              </w:rPr>
-              <w:t xml:space="preserve"> </w:t>
-            </w:r>
-            <w:proofErr w:type="spellStart"/>
-            <w:r>
-              <w:rPr>
-                <w:rFonts w:ascii="Calibri" w:eastAsia="Calibri" w:hAnsi="Calibri" w:cs="Times New Roman"/>
-                <w:b/>
-                <w:bCs/>
-              </w:rPr>
-              <w:t>Page</w:t>
-            </w:r>
-            <w:proofErr w:type="spellEnd"/>
-            <w:r>
-              <w:rPr>
-                <w:rFonts w:ascii="Calibri" w:eastAsia="Calibri" w:hAnsi="Calibri" w:cs="Times New Roman"/>
-                <w:b/>
-                <w:bCs/>
-              </w:rPr>
-              <w:t xml:space="preserve"> (</w:t>
-            </w:r>
-            <w:r>
-              <w:rPr>
-                <w:rFonts w:ascii="Calibri" w:eastAsia="Calibri" w:hAnsi="Calibri" w:cs="Times New Roman"/>
-                <w:b/>
-                <w:bCs/>
-                <w:lang w:val="en-US"/>
-              </w:rPr>
-              <w:t>Pattern</w:t>
-            </w:r>
-            <w:r>
-              <w:rPr>
-                <w:rFonts w:ascii="Calibri" w:eastAsia="Calibri" w:hAnsi="Calibri" w:cs="Times New Roman"/>
-                <w:b/>
-                <w:bCs/>
+                <w:lang w:val="en-US"/>
+              </w:rPr>
+            </w:pPr>
+            <w:r>
+              <w:rPr>
+                <w:rFonts w:ascii="Calibri" w:eastAsia="Calibri" w:hAnsi="Calibri" w:cs="Times New Roman"/>
+                <w:b/>
+                <w:bCs/>
+                <w:lang w:val="en-US"/>
+              </w:rPr>
+              <w:t>Main Page (Pattern</w:t>
+            </w:r>
+            <w:r>
+              <w:rPr>
+                <w:rFonts w:ascii="Calibri" w:eastAsia="Calibri" w:hAnsi="Calibri" w:cs="Times New Roman"/>
+                <w:b/>
+                <w:bCs/>
+                <w:lang w:val="en-US"/>
               </w:rPr>
               <w:t>)</w:t>
             </w:r>
@@ -383,6 +324,25 @@
               </w:rPr>
               <w:t>Reception User</w:t>
             </w:r>
+            <w:r>
+              <w:rPr>
+                <w:lang w:val="en-US"/>
+              </w:rPr>
+              <w:t>,</w:t>
+            </w:r>
+            <w:r>
+              <w:rPr>
+                <w:lang w:val="en-US"/>
+              </w:rPr>
+              <w:br/>
+            </w:r>
+            <w:r>
+              <w:rPr>
+                <w:rFonts w:ascii="Calibri" w:eastAsia="Calibri" w:hAnsi="Calibri" w:cs="Times New Roman"/>
+                <w:lang w:val="en-US"/>
+              </w:rPr>
+              <w:t>Clinic Discharges Recipient User</w:t>
+            </w:r>
           </w:p>
         </w:tc>
         <w:tc>
@@ -455,103 +415,14 @@
                 <w:lang w:val="en-US"/>
               </w:rPr>
             </w:pPr>
-            <w:proofErr w:type="spellStart"/>
-            <w:r>
-              <w:rPr>
-                <w:rFonts w:ascii="Calibri" w:eastAsia="Calibri" w:hAnsi="Calibri" w:cs="Times New Roman"/>
-                <w:b/>
-                <w:bCs/>
-              </w:rPr>
-              <w:t>Change</w:t>
-            </w:r>
-            <w:proofErr w:type="spellEnd"/>
-            <w:r>
-              <w:rPr>
-                <w:rFonts w:ascii="Calibri" w:eastAsia="Calibri" w:hAnsi="Calibri" w:cs="Times New Roman"/>
-                <w:b/>
-                <w:bCs/>
-              </w:rPr>
-              <w:t xml:space="preserve"> </w:t>
-            </w:r>
-            <w:proofErr w:type="spellStart"/>
-            <w:r>
-              <w:rPr>
-                <w:rFonts w:ascii="Calibri" w:eastAsia="Calibri" w:hAnsi="Calibri" w:cs="Times New Roman"/>
-                <w:b/>
-                <w:bCs/>
-              </w:rPr>
-              <w:t>Registr</w:t>
-            </w:r>
-            <w:r>
-              <w:rPr>
-                <w:rFonts w:ascii="Calibri" w:eastAsia="Calibri" w:hAnsi="Calibri" w:cs="Times New Roman"/>
-                <w:b/>
-                <w:bCs/>
-              </w:rPr>
-              <w:t>ation</w:t>
-            </w:r>
-            <w:proofErr w:type="spellEnd"/>
-            <w:r>
-              <w:rPr>
-                <w:rFonts w:ascii="Calibri" w:eastAsia="Calibri" w:hAnsi="Calibri" w:cs="Times New Roman"/>
-                <w:b/>
-                <w:bCs/>
-              </w:rPr>
-              <w:t xml:space="preserve"> </w:t>
-            </w:r>
-            <w:proofErr w:type="spellStart"/>
-            <w:r>
-              <w:rPr>
-                <w:rFonts w:ascii="Calibri" w:eastAsia="Calibri" w:hAnsi="Calibri" w:cs="Times New Roman"/>
-                <w:b/>
-                <w:bCs/>
-              </w:rPr>
-              <w:t>Data</w:t>
-            </w:r>
-            <w:proofErr w:type="spellEnd"/>
-            <w:r>
-              <w:rPr>
-                <w:rFonts w:ascii="Calibri" w:eastAsia="Calibri" w:hAnsi="Calibri" w:cs="Times New Roman"/>
-                <w:b/>
-                <w:bCs/>
-              </w:rPr>
-              <w:t xml:space="preserve"> (</w:t>
-            </w:r>
-            <w:proofErr w:type="spellStart"/>
-            <w:r>
-              <w:rPr>
-                <w:rFonts w:ascii="Calibri" w:eastAsia="Calibri" w:hAnsi="Calibri" w:cs="Times New Roman"/>
-                <w:b/>
-                <w:bCs/>
-              </w:rPr>
-              <w:t>Hospital</w:t>
-            </w:r>
-            <w:proofErr w:type="spellEnd"/>
-            <w:r>
-              <w:rPr>
-                <w:rFonts w:ascii="Calibri" w:eastAsia="Calibri" w:hAnsi="Calibri" w:cs="Times New Roman"/>
-                <w:b/>
-                <w:bCs/>
-              </w:rPr>
-              <w:t xml:space="preserve"> </w:t>
-            </w:r>
-            <w:proofErr w:type="spellStart"/>
-            <w:r>
-              <w:rPr>
-                <w:rFonts w:ascii="Calibri" w:eastAsia="Calibri" w:hAnsi="Calibri" w:cs="Times New Roman"/>
-                <w:b/>
-                <w:bCs/>
-              </w:rPr>
-              <w:t>User</w:t>
-            </w:r>
-            <w:proofErr w:type="spellEnd"/>
-            <w:r>
-              <w:rPr>
-                <w:rFonts w:ascii="Calibri" w:eastAsia="Calibri" w:hAnsi="Calibri" w:cs="Times New Roman"/>
-                <w:b/>
-                <w:bCs/>
-              </w:rPr>
-              <w:t xml:space="preserve">) </w:t>
+            <w:r>
+              <w:rPr>
+                <w:rFonts w:ascii="Calibri" w:eastAsia="Calibri" w:hAnsi="Calibri" w:cs="Times New Roman"/>
+                <w:b/>
+                <w:bCs/>
+                <w:lang w:val="en-US"/>
+              </w:rPr>
+              <w:t xml:space="preserve">Change Registration Data (Hospital User) </w:t>
             </w:r>
           </w:p>
         </w:tc>
@@ -625,141 +496,17 @@
                 <w:b/>
                 <w:bCs/>
                 <w:highlight w:val="red"/>
-              </w:rPr>
-            </w:pPr>
-            <w:proofErr w:type="spellStart"/>
-            <w:r>
-              <w:rPr>
-                <w:rFonts w:ascii="Calibri" w:eastAsia="Calibri" w:hAnsi="Calibri" w:cs="Times New Roman"/>
-                <w:b/>
-                <w:bCs/>
-              </w:rPr>
-              <w:t>Show</w:t>
-            </w:r>
-            <w:proofErr w:type="spellEnd"/>
-            <w:r>
-              <w:rPr>
-                <w:rFonts w:ascii="Calibri" w:eastAsia="Calibri" w:hAnsi="Calibri" w:cs="Times New Roman"/>
-                <w:b/>
-                <w:bCs/>
-              </w:rPr>
-              <w:t xml:space="preserve"> </w:t>
-            </w:r>
-            <w:proofErr w:type="spellStart"/>
-            <w:r>
-              <w:rPr>
-                <w:rFonts w:ascii="Calibri" w:eastAsia="Calibri" w:hAnsi="Calibri" w:cs="Times New Roman"/>
-                <w:b/>
-                <w:bCs/>
-              </w:rPr>
-              <w:t>Registration</w:t>
-            </w:r>
-            <w:proofErr w:type="spellEnd"/>
-            <w:r>
-              <w:rPr>
-                <w:rFonts w:ascii="Calibri" w:eastAsia="Calibri" w:hAnsi="Calibri" w:cs="Times New Roman"/>
-                <w:b/>
-                <w:bCs/>
-              </w:rPr>
-              <w:t xml:space="preserve"> </w:t>
-            </w:r>
-            <w:proofErr w:type="spellStart"/>
-            <w:r>
-              <w:rPr>
-                <w:rFonts w:ascii="Calibri" w:eastAsia="Calibri" w:hAnsi="Calibri" w:cs="Times New Roman"/>
-                <w:b/>
-                <w:bCs/>
-              </w:rPr>
-              <w:t>Tabl</w:t>
-            </w:r>
-            <w:r>
-              <w:rPr>
-                <w:rFonts w:ascii="Calibri" w:eastAsia="Calibri" w:hAnsi="Calibri" w:cs="Times New Roman"/>
-                <w:b/>
-                <w:bCs/>
-              </w:rPr>
-              <w:t>e</w:t>
-            </w:r>
-            <w:proofErr w:type="spellEnd"/>
-            <w:r>
-              <w:rPr>
-                <w:rFonts w:ascii="Calibri" w:eastAsia="Calibri" w:hAnsi="Calibri" w:cs="Times New Roman"/>
-                <w:b/>
-                <w:bCs/>
-              </w:rPr>
-              <w:t xml:space="preserve"> </w:t>
-            </w:r>
-            <w:proofErr w:type="spellStart"/>
-            <w:r>
-              <w:rPr>
-                <w:rFonts w:ascii="Calibri" w:eastAsia="Calibri" w:hAnsi="Calibri" w:cs="Times New Roman"/>
-                <w:b/>
-                <w:bCs/>
-              </w:rPr>
-              <w:t>by</w:t>
-            </w:r>
-            <w:proofErr w:type="spellEnd"/>
-            <w:r>
-              <w:rPr>
-                <w:rFonts w:ascii="Calibri" w:eastAsia="Calibri" w:hAnsi="Calibri" w:cs="Times New Roman"/>
-                <w:b/>
-                <w:bCs/>
-              </w:rPr>
-              <w:t xml:space="preserve"> </w:t>
-            </w:r>
-            <w:proofErr w:type="spellStart"/>
-            <w:r>
-              <w:rPr>
-                <w:rFonts w:ascii="Calibri" w:eastAsia="Calibri" w:hAnsi="Calibri" w:cs="Times New Roman"/>
-                <w:b/>
-                <w:bCs/>
-              </w:rPr>
-              <w:t>Date</w:t>
-            </w:r>
-            <w:proofErr w:type="spellEnd"/>
-            <w:r>
-              <w:rPr>
-                <w:rFonts w:ascii="Calibri" w:eastAsia="Calibri" w:hAnsi="Calibri" w:cs="Times New Roman"/>
-                <w:b/>
-                <w:bCs/>
-              </w:rPr>
-              <w:t xml:space="preserve"> (</w:t>
-            </w:r>
-            <w:proofErr w:type="spellStart"/>
-            <w:r>
-              <w:rPr>
-                <w:rFonts w:ascii="Calibri" w:eastAsia="Calibri" w:hAnsi="Calibri" w:cs="Times New Roman"/>
-                <w:b/>
-                <w:bCs/>
-              </w:rPr>
-              <w:t>Hospital</w:t>
-            </w:r>
-            <w:proofErr w:type="spellEnd"/>
-            <w:r>
-              <w:rPr>
-                <w:rFonts w:ascii="Calibri" w:eastAsia="Calibri" w:hAnsi="Calibri" w:cs="Times New Roman"/>
-                <w:b/>
-                <w:bCs/>
-              </w:rPr>
-              <w:t xml:space="preserve"> </w:t>
-            </w:r>
-            <w:proofErr w:type="spellStart"/>
-            <w:r>
-              <w:rPr>
-                <w:rFonts w:ascii="Calibri" w:eastAsia="Calibri" w:hAnsi="Calibri" w:cs="Times New Roman"/>
-                <w:b/>
-                <w:bCs/>
-              </w:rPr>
-              <w:t>User</w:t>
-            </w:r>
-            <w:proofErr w:type="spellEnd"/>
-            <w:r>
-              <w:rPr>
-                <w:rFonts w:ascii="Calibri" w:eastAsia="Calibri" w:hAnsi="Calibri" w:cs="Times New Roman"/>
-                <w:b/>
-                <w:bCs/>
-              </w:rPr>
-              <w:t>)</w:t>
+                <w:lang w:val="en-US"/>
+              </w:rPr>
+            </w:pPr>
+            <w:r>
+              <w:rPr>
+                <w:rFonts w:ascii="Calibri" w:eastAsia="Calibri" w:hAnsi="Calibri" w:cs="Times New Roman"/>
+                <w:b/>
+                <w:bCs/>
+                <w:lang w:val="en-US"/>
+              </w:rPr>
+              <w:t>Show Registration Table by Date (Hospital User)</w:t>
             </w:r>
           </w:p>
         </w:tc>
@@ -833,141 +580,17 @@
                 <w:b/>
                 <w:bCs/>
                 <w:highlight w:val="red"/>
-              </w:rPr>
-            </w:pPr>
-            <w:proofErr w:type="spellStart"/>
-            <w:r>
-              <w:rPr>
-                <w:rFonts w:ascii="Calibri" w:eastAsia="Calibri" w:hAnsi="Calibri" w:cs="Times New Roman"/>
-                <w:b/>
-                <w:bCs/>
-              </w:rPr>
-              <w:t>Change</w:t>
-            </w:r>
-            <w:proofErr w:type="spellEnd"/>
-            <w:r>
-              <w:rPr>
-                <w:rFonts w:ascii="Calibri" w:eastAsia="Calibri" w:hAnsi="Calibri" w:cs="Times New Roman"/>
-                <w:b/>
-                <w:bCs/>
-              </w:rPr>
-              <w:t xml:space="preserve"> </w:t>
-            </w:r>
-            <w:proofErr w:type="spellStart"/>
-            <w:r>
-              <w:rPr>
-                <w:rFonts w:ascii="Calibri" w:eastAsia="Calibri" w:hAnsi="Calibri" w:cs="Times New Roman"/>
-                <w:b/>
-                <w:bCs/>
-              </w:rPr>
-              <w:t>Registration</w:t>
-            </w:r>
-            <w:proofErr w:type="spellEnd"/>
-            <w:r>
-              <w:rPr>
-                <w:rFonts w:ascii="Calibri" w:eastAsia="Calibri" w:hAnsi="Calibri" w:cs="Times New Roman"/>
-                <w:b/>
-                <w:bCs/>
-              </w:rPr>
-              <w:t xml:space="preserve"> </w:t>
-            </w:r>
-            <w:proofErr w:type="spellStart"/>
-            <w:r>
-              <w:rPr>
-                <w:rFonts w:ascii="Calibri" w:eastAsia="Calibri" w:hAnsi="Calibri" w:cs="Times New Roman"/>
-                <w:b/>
-                <w:bCs/>
-              </w:rPr>
-              <w:t>Da</w:t>
-            </w:r>
-            <w:r>
-              <w:rPr>
-                <w:rFonts w:ascii="Calibri" w:eastAsia="Calibri" w:hAnsi="Calibri" w:cs="Times New Roman"/>
-                <w:b/>
-                <w:bCs/>
-              </w:rPr>
-              <w:t>ta</w:t>
-            </w:r>
-            <w:proofErr w:type="spellEnd"/>
-            <w:r>
-              <w:rPr>
-                <w:rFonts w:ascii="Calibri" w:eastAsia="Calibri" w:hAnsi="Calibri" w:cs="Times New Roman"/>
-                <w:b/>
-                <w:bCs/>
-              </w:rPr>
-              <w:t xml:space="preserve"> </w:t>
-            </w:r>
-            <w:proofErr w:type="spellStart"/>
-            <w:r>
-              <w:rPr>
-                <w:rFonts w:ascii="Calibri" w:eastAsia="Calibri" w:hAnsi="Calibri" w:cs="Times New Roman"/>
-                <w:b/>
-                <w:bCs/>
-              </w:rPr>
-              <w:t>by</w:t>
-            </w:r>
-            <w:proofErr w:type="spellEnd"/>
-            <w:r>
-              <w:rPr>
-                <w:rFonts w:ascii="Calibri" w:eastAsia="Calibri" w:hAnsi="Calibri" w:cs="Times New Roman"/>
-                <w:b/>
-                <w:bCs/>
-              </w:rPr>
-              <w:t xml:space="preserve"> </w:t>
-            </w:r>
-            <w:proofErr w:type="spellStart"/>
-            <w:r>
-              <w:rPr>
-                <w:rFonts w:ascii="Calibri" w:eastAsia="Calibri" w:hAnsi="Calibri" w:cs="Times New Roman"/>
-                <w:b/>
-                <w:bCs/>
-              </w:rPr>
-              <w:t>Date</w:t>
-            </w:r>
-            <w:proofErr w:type="spellEnd"/>
-            <w:r>
-              <w:rPr>
-                <w:rFonts w:ascii="Calibri" w:eastAsia="Calibri" w:hAnsi="Calibri" w:cs="Times New Roman"/>
-                <w:b/>
-                <w:bCs/>
-              </w:rPr>
-              <w:t xml:space="preserve"> (</w:t>
-            </w:r>
-            <w:proofErr w:type="spellStart"/>
-            <w:r>
-              <w:rPr>
-                <w:rFonts w:ascii="Calibri" w:eastAsia="Calibri" w:hAnsi="Calibri" w:cs="Times New Roman"/>
-                <w:b/>
-                <w:bCs/>
-              </w:rPr>
-              <w:t>Hospital</w:t>
-            </w:r>
-            <w:proofErr w:type="spellEnd"/>
-            <w:r>
-              <w:rPr>
-                <w:rFonts w:ascii="Calibri" w:eastAsia="Calibri" w:hAnsi="Calibri" w:cs="Times New Roman"/>
-                <w:b/>
-                <w:bCs/>
-              </w:rPr>
-              <w:t xml:space="preserve"> </w:t>
-            </w:r>
-            <w:proofErr w:type="spellStart"/>
-            <w:r>
-              <w:rPr>
-                <w:rFonts w:ascii="Calibri" w:eastAsia="Calibri" w:hAnsi="Calibri" w:cs="Times New Roman"/>
-                <w:b/>
-                <w:bCs/>
-              </w:rPr>
-              <w:t>User</w:t>
-            </w:r>
-            <w:proofErr w:type="spellEnd"/>
-            <w:r>
-              <w:rPr>
-                <w:rFonts w:ascii="Calibri" w:eastAsia="Calibri" w:hAnsi="Calibri" w:cs="Times New Roman"/>
-                <w:b/>
-                <w:bCs/>
-              </w:rPr>
-              <w:t xml:space="preserve">) </w:t>
+                <w:lang w:val="en-US"/>
+              </w:rPr>
+            </w:pPr>
+            <w:r>
+              <w:rPr>
+                <w:rFonts w:ascii="Calibri" w:eastAsia="Calibri" w:hAnsi="Calibri" w:cs="Times New Roman"/>
+                <w:b/>
+                <w:bCs/>
+                <w:lang w:val="en-US"/>
+              </w:rPr>
+              <w:t xml:space="preserve">Change Registration Data by Date (Hospital User) </w:t>
             </w:r>
           </w:p>
         </w:tc>
@@ -1068,59 +691,14 @@
                 <w:lang w:val="en-US"/>
               </w:rPr>
             </w:pPr>
-            <w:proofErr w:type="spellStart"/>
-            <w:r>
-              <w:rPr>
-                <w:rFonts w:ascii="Calibri" w:eastAsia="Calibri" w:hAnsi="Calibri" w:cs="Times New Roman"/>
-                <w:b/>
-                <w:bCs/>
-              </w:rPr>
-              <w:t>Messages</w:t>
-            </w:r>
-            <w:proofErr w:type="spellEnd"/>
-            <w:r>
-              <w:rPr>
-                <w:rFonts w:ascii="Calibri" w:eastAsia="Calibri" w:hAnsi="Calibri" w:cs="Times New Roman"/>
-                <w:b/>
-                <w:bCs/>
-              </w:rPr>
-              <w:t xml:space="preserve"> </w:t>
-            </w:r>
-            <w:proofErr w:type="spellStart"/>
-            <w:r>
-              <w:rPr>
-                <w:rFonts w:ascii="Calibri" w:eastAsia="Calibri" w:hAnsi="Calibri" w:cs="Times New Roman"/>
-                <w:b/>
-                <w:bCs/>
-              </w:rPr>
-              <w:t>List</w:t>
-            </w:r>
-            <w:proofErr w:type="spellEnd"/>
-            <w:r>
-              <w:rPr>
-                <w:rFonts w:ascii="Calibri" w:eastAsia="Calibri" w:hAnsi="Calibri" w:cs="Times New Roman"/>
-                <w:b/>
-                <w:bCs/>
-              </w:rPr>
-              <w:t xml:space="preserve"> </w:t>
-            </w:r>
-            <w:proofErr w:type="spellStart"/>
-            <w:r>
-              <w:rPr>
-                <w:rFonts w:ascii="Calibri" w:eastAsia="Calibri" w:hAnsi="Calibri" w:cs="Times New Roman"/>
-                <w:b/>
-                <w:bCs/>
-              </w:rPr>
-              <w:t>Page</w:t>
-            </w:r>
-            <w:proofErr w:type="spellEnd"/>
-            <w:r>
-              <w:rPr>
-                <w:rFonts w:ascii="Calibri" w:eastAsia="Calibri" w:hAnsi="Calibri" w:cs="Times New Roman"/>
-                <w:b/>
-                <w:bCs/>
-              </w:rPr>
-              <w:t xml:space="preserve"> </w:t>
+            <w:r>
+              <w:rPr>
+                <w:rFonts w:ascii="Calibri" w:eastAsia="Calibri" w:hAnsi="Calibri" w:cs="Times New Roman"/>
+                <w:b/>
+                <w:bCs/>
+                <w:lang w:val="en-US"/>
+              </w:rPr>
+              <w:t xml:space="preserve">Messages List Page </w:t>
             </w:r>
             <w:r>
               <w:rPr>
@@ -1232,79 +810,17 @@
                 <w:b/>
                 <w:bCs/>
                 <w:highlight w:val="red"/>
-              </w:rPr>
-            </w:pPr>
-            <w:proofErr w:type="spellStart"/>
-            <w:r>
-              <w:rPr>
-                <w:rFonts w:ascii="Calibri" w:eastAsia="Calibri" w:hAnsi="Calibri" w:cs="Times New Roman"/>
-                <w:b/>
-                <w:bCs/>
-              </w:rPr>
-              <w:t>Send</w:t>
-            </w:r>
-            <w:proofErr w:type="spellEnd"/>
-            <w:r>
-              <w:rPr>
-                <w:rFonts w:ascii="Calibri" w:eastAsia="Calibri" w:hAnsi="Calibri" w:cs="Times New Roman"/>
-                <w:b/>
-                <w:bCs/>
-              </w:rPr>
-              <w:t xml:space="preserve"> </w:t>
-            </w:r>
-            <w:proofErr w:type="spellStart"/>
-            <w:r>
-              <w:rPr>
-                <w:rFonts w:ascii="Calibri" w:eastAsia="Calibri" w:hAnsi="Calibri" w:cs="Times New Roman"/>
-                <w:b/>
-                <w:bCs/>
-              </w:rPr>
-              <w:t>Message</w:t>
-            </w:r>
-            <w:proofErr w:type="spellEnd"/>
-            <w:r>
-              <w:rPr>
-                <w:rFonts w:ascii="Calibri" w:eastAsia="Calibri" w:hAnsi="Calibri" w:cs="Times New Roman"/>
-                <w:b/>
-                <w:bCs/>
-              </w:rPr>
-              <w:t xml:space="preserve"> (</w:t>
-            </w:r>
-            <w:proofErr w:type="spellStart"/>
-            <w:r>
-              <w:rPr>
-                <w:rFonts w:ascii="Calibri" w:eastAsia="Calibri" w:hAnsi="Calibri" w:cs="Times New Roman"/>
-                <w:b/>
-                <w:bCs/>
-              </w:rPr>
-              <w:t>Hospital</w:t>
-            </w:r>
-            <w:proofErr w:type="spellEnd"/>
-            <w:r>
-              <w:rPr>
-                <w:rFonts w:ascii="Calibri" w:eastAsia="Calibri" w:hAnsi="Calibri" w:cs="Times New Roman"/>
-                <w:b/>
-                <w:bCs/>
-              </w:rPr>
-              <w:t xml:space="preserve"> </w:t>
-            </w:r>
-            <w:proofErr w:type="spellStart"/>
-            <w:r>
-              <w:rPr>
-                <w:rFonts w:ascii="Calibri" w:eastAsia="Calibri" w:hAnsi="Calibri" w:cs="Times New Roman"/>
-                <w:b/>
-                <w:bCs/>
-              </w:rPr>
-              <w:t>User</w:t>
-            </w:r>
-            <w:proofErr w:type="spellEnd"/>
-            <w:r>
-              <w:rPr>
-                <w:rFonts w:ascii="Calibri" w:eastAsia="Calibri" w:hAnsi="Calibri" w:cs="Times New Roman"/>
-                <w:b/>
-                <w:bCs/>
-              </w:rPr>
-              <w:t xml:space="preserve">) </w:t>
+                <w:lang w:val="en-US"/>
+              </w:rPr>
+            </w:pPr>
+            <w:r>
+              <w:rPr>
+                <w:rFonts w:ascii="Calibri" w:eastAsia="Calibri" w:hAnsi="Calibri" w:cs="Times New Roman"/>
+                <w:b/>
+                <w:bCs/>
+                <w:lang w:val="en-US"/>
+              </w:rPr>
+              <w:t xml:space="preserve">Send Message (Hospital User) </w:t>
             </w:r>
           </w:p>
         </w:tc>
@@ -1405,6 +921,9 @@
         </w:tc>
       </w:tr>
       <w:tr>
+        <w:trPr>
+          <w:trHeight w:val="949"/>
+        </w:trPr>
         <w:tc>
           <w:tcPr>
             <w:tcW w:w="1820" w:type="dxa"/>
@@ -1412,103 +931,24 @@
           </w:tcPr>
           <w:p>
             <w:pPr>
-              <w:spacing w:after="0" w:line="240" w:lineRule="auto"/>
-              <w:rPr>
-                <w:rFonts w:ascii="Calibri" w:eastAsia="Calibri" w:hAnsi="Calibri" w:cs="Times New Roman"/>
-                <w:b/>
-                <w:bCs/>
-                <w:highlight w:val="red"/>
-              </w:rPr>
-            </w:pPr>
-            <w:proofErr w:type="spellStart"/>
-            <w:r>
-              <w:rPr>
-                <w:rFonts w:ascii="Calibri" w:eastAsia="Calibri" w:hAnsi="Calibri" w:cs="Times New Roman"/>
-                <w:b/>
-                <w:bCs/>
-              </w:rPr>
-              <w:t>Registration</w:t>
-            </w:r>
-            <w:proofErr w:type="spellEnd"/>
-            <w:r>
-              <w:rPr>
-                <w:rFonts w:ascii="Calibri" w:eastAsia="Calibri" w:hAnsi="Calibri" w:cs="Times New Roman"/>
-                <w:b/>
-                <w:bCs/>
-              </w:rPr>
-              <w:t xml:space="preserve"> </w:t>
-            </w:r>
-            <w:proofErr w:type="spellStart"/>
-            <w:r>
-              <w:rPr>
-                <w:rFonts w:ascii="Calibri" w:eastAsia="Calibri" w:hAnsi="Calibri" w:cs="Times New Roman"/>
-                <w:b/>
-                <w:bCs/>
-              </w:rPr>
-              <w:t>Page</w:t>
-            </w:r>
-            <w:proofErr w:type="spellEnd"/>
-            <w:r>
-              <w:rPr>
-                <w:rFonts w:ascii="Calibri" w:eastAsia="Calibri" w:hAnsi="Calibri" w:cs="Times New Roman"/>
-                <w:b/>
-                <w:bCs/>
-              </w:rPr>
-              <w:t xml:space="preserve"> </w:t>
-            </w:r>
-            <w:proofErr w:type="spellStart"/>
-            <w:r>
-              <w:rPr>
-                <w:rFonts w:ascii="Calibri" w:eastAsia="Calibri" w:hAnsi="Calibri" w:cs="Times New Roman"/>
-                <w:b/>
-                <w:bCs/>
-              </w:rPr>
-              <w:t>Step</w:t>
-            </w:r>
-            <w:proofErr w:type="spellEnd"/>
-            <w:r>
-              <w:rPr>
-                <w:rFonts w:ascii="Calibri" w:eastAsia="Calibri" w:hAnsi="Calibri" w:cs="Times New Roman"/>
-                <w:b/>
-                <w:bCs/>
-              </w:rPr>
-              <w:t xml:space="preserve"> 1 (</w:t>
-            </w:r>
-            <w:proofErr w:type="spellStart"/>
-            <w:r>
-              <w:rPr>
-                <w:rFonts w:ascii="Calibri" w:eastAsia="Calibri" w:hAnsi="Calibri" w:cs="Times New Roman"/>
-                <w:b/>
-                <w:bCs/>
-              </w:rPr>
-              <w:t>Clinic</w:t>
-            </w:r>
-            <w:proofErr w:type="spellEnd"/>
-            <w:r>
-              <w:rPr>
-                <w:rFonts w:ascii="Calibri" w:eastAsia="Calibri" w:hAnsi="Calibri" w:cs="Times New Roman"/>
-                <w:b/>
-                <w:bCs/>
-              </w:rPr>
-              <w:t xml:space="preserve"> </w:t>
-            </w:r>
-            <w:proofErr w:type="spellStart"/>
-            <w:r>
-              <w:rPr>
-                <w:rFonts w:ascii="Calibri" w:eastAsia="Calibri" w:hAnsi="Calibri" w:cs="Times New Roman"/>
-                <w:b/>
-                <w:bCs/>
-              </w:rPr>
-              <w:t>User</w:t>
-            </w:r>
-            <w:proofErr w:type="spellEnd"/>
-            <w:r>
-              <w:rPr>
-                <w:rFonts w:ascii="Calibri" w:eastAsia="Calibri" w:hAnsi="Calibri" w:cs="Times New Roman"/>
-                <w:b/>
-                <w:bCs/>
-              </w:rPr>
-              <w:t xml:space="preserve">) </w:t>
+              <w:rPr>
+                <w:b/>
+                <w:lang w:val="en-US"/>
+              </w:rPr>
+            </w:pPr>
+            <w:r>
+              <w:rPr>
+                <w:b/>
+                <w:lang w:val="en-US"/>
+              </w:rPr>
+              <w:t>Send</w:t>
+            </w:r>
+            <w:r>
+              <w:rPr>
+                <w:b/>
+                <w:lang w:val="en-US"/>
+              </w:rPr>
+              <w:t xml:space="preserve"> Discharge (Hospital User)</w:t>
             </w:r>
           </w:p>
         </w:tc>
@@ -1519,19 +959,15 @@
           </w:tcPr>
           <w:p>
             <w:pPr>
-              <w:spacing w:after="0" w:line="240" w:lineRule="auto"/>
-              <w:rPr>
-                <w:rFonts w:ascii="Calibri" w:eastAsia="Calibri" w:hAnsi="Calibri" w:cs="Times New Roman"/>
-                <w:color w:val="365F91"/>
-                <w:lang w:val="en-US"/>
-              </w:rPr>
-            </w:pPr>
-            <w:r>
-              <w:rPr>
-                <w:rFonts w:ascii="Calibri" w:eastAsia="Calibri" w:hAnsi="Calibri" w:cs="Times New Roman"/>
-                <w:lang w:val="en-US"/>
-              </w:rPr>
-              <w:t>Clinic User</w:t>
+              <w:rPr>
+                <w:lang w:val="en-US"/>
+              </w:rPr>
+            </w:pPr>
+            <w:r>
+              <w:rPr>
+                <w:lang w:val="en-US"/>
+              </w:rPr>
+              <w:t>Hospital User</w:t>
             </w:r>
           </w:p>
         </w:tc>
@@ -1541,29 +977,16 @@
             <w:shd w:val="clear" w:color="auto" w:fill="D3DFEE"/>
           </w:tcPr>
           <w:p>
-            <w:pPr>
-              <w:spacing w:after="0" w:line="240" w:lineRule="auto"/>
-              <w:rPr>
-                <w:rFonts w:ascii="Calibri" w:eastAsia="Calibri" w:hAnsi="Calibri" w:cs="Times New Roman"/>
-              </w:rPr>
-            </w:pPr>
-            <w:r>
-              <w:rPr>
-                <w:rFonts w:ascii="Calibri" w:eastAsia="Calibri" w:hAnsi="Calibri" w:cs="Times New Roman"/>
-              </w:rPr>
-              <w:t>Первый шаг резервации места</w:t>
-            </w:r>
-            <w:r>
-              <w:rPr>
-                <w:rFonts w:ascii="Calibri" w:eastAsia="Calibri" w:hAnsi="Calibri" w:cs="Times New Roman"/>
-              </w:rPr>
-              <w:t xml:space="preserve"> в больнице</w:t>
-            </w:r>
-            <w:r>
-              <w:rPr>
-                <w:rFonts w:ascii="Calibri" w:eastAsia="Calibri" w:hAnsi="Calibri" w:cs="Times New Roman"/>
-              </w:rPr>
-              <w:t>, где выбираются критерии поиска: отделение, пол пациента, возраст</w:t>
+            <w:r>
+              <w:t>Страни</w:t>
+            </w:r>
+            <w:r>
+              <w:t xml:space="preserve">ца отправки выписок пациентов поликлиникам с </w:t>
+            </w:r>
+            <w:bookmarkStart w:id="0" w:name="_GoBack"/>
+            <w:bookmarkEnd w:id="0"/>
+            <w:r>
+              <w:t>функцией прикрепления файлов (документов).</w:t>
             </w:r>
           </w:p>
         </w:tc>
@@ -1572,15 +995,7 @@
             <w:tcW w:w="1775" w:type="dxa"/>
             <w:shd w:val="clear" w:color="auto" w:fill="D3DFEE"/>
           </w:tcPr>
-          <w:p>
-            <w:pPr>
-              <w:spacing w:after="0" w:line="240" w:lineRule="auto"/>
-              <w:rPr>
-                <w:rFonts w:ascii="Calibri" w:eastAsia="Calibri" w:hAnsi="Calibri" w:cs="Times New Roman"/>
-                <w:color w:val="365F91"/>
-              </w:rPr>
-            </w:pPr>
-          </w:p>
+          <w:p/>
         </w:tc>
       </w:tr>
       <w:tr>
@@ -1596,105 +1011,116 @@
                 <w:rFonts w:ascii="Calibri" w:eastAsia="Calibri" w:hAnsi="Calibri" w:cs="Times New Roman"/>
                 <w:b/>
                 <w:bCs/>
-              </w:rPr>
-            </w:pPr>
-            <w:proofErr w:type="spellStart"/>
-            <w:r>
-              <w:rPr>
-                <w:rFonts w:ascii="Calibri" w:eastAsia="Calibri" w:hAnsi="Calibri" w:cs="Times New Roman"/>
-                <w:b/>
-                <w:bCs/>
-              </w:rPr>
-              <w:t>Registration</w:t>
-            </w:r>
-            <w:proofErr w:type="spellEnd"/>
-            <w:r>
-              <w:rPr>
-                <w:rFonts w:ascii="Calibri" w:eastAsia="Calibri" w:hAnsi="Calibri" w:cs="Times New Roman"/>
-                <w:b/>
-                <w:bCs/>
-              </w:rPr>
-              <w:t xml:space="preserve"> </w:t>
-            </w:r>
-            <w:proofErr w:type="spellStart"/>
-            <w:r>
-              <w:rPr>
-                <w:rFonts w:ascii="Calibri" w:eastAsia="Calibri" w:hAnsi="Calibri" w:cs="Times New Roman"/>
-                <w:b/>
-                <w:bCs/>
-              </w:rPr>
-              <w:t>Page</w:t>
-            </w:r>
-            <w:proofErr w:type="spellEnd"/>
-            <w:r>
-              <w:rPr>
-                <w:rFonts w:ascii="Calibri" w:eastAsia="Calibri" w:hAnsi="Calibri" w:cs="Times New Roman"/>
-                <w:b/>
-                <w:bCs/>
-              </w:rPr>
-              <w:t xml:space="preserve"> </w:t>
-            </w:r>
-            <w:proofErr w:type="spellStart"/>
-            <w:r>
-              <w:rPr>
-                <w:rFonts w:ascii="Calibri" w:eastAsia="Calibri" w:hAnsi="Calibri" w:cs="Times New Roman"/>
-                <w:b/>
-                <w:bCs/>
-              </w:rPr>
-              <w:t>Step</w:t>
-            </w:r>
-            <w:proofErr w:type="spellEnd"/>
-            <w:r>
-              <w:rPr>
-                <w:rFonts w:ascii="Calibri" w:eastAsia="Calibri" w:hAnsi="Calibri" w:cs="Times New Roman"/>
-                <w:b/>
-                <w:bCs/>
-              </w:rPr>
-              <w:t xml:space="preserve"> 2</w:t>
-            </w:r>
-            <w:r>
-              <w:rPr>
-                <w:rFonts w:ascii="Calibri" w:eastAsia="Calibri" w:hAnsi="Calibri" w:cs="Times New Roman"/>
-                <w:b/>
-                <w:bCs/>
-              </w:rPr>
-              <w:t xml:space="preserve"> (</w:t>
-            </w:r>
-            <w:proofErr w:type="spellStart"/>
-            <w:r>
-              <w:rPr>
-                <w:rFonts w:ascii="Calibri" w:eastAsia="Calibri" w:hAnsi="Calibri" w:cs="Times New Roman"/>
-                <w:b/>
-                <w:bCs/>
-              </w:rPr>
-              <w:t>Clinic</w:t>
-            </w:r>
-            <w:proofErr w:type="spellEnd"/>
-            <w:r>
-              <w:rPr>
-                <w:rFonts w:ascii="Calibri" w:eastAsia="Calibri" w:hAnsi="Calibri" w:cs="Times New Roman"/>
-                <w:b/>
-                <w:bCs/>
-              </w:rPr>
-              <w:t xml:space="preserve"> </w:t>
-            </w:r>
-            <w:proofErr w:type="spellStart"/>
-            <w:r>
-              <w:rPr>
-                <w:rFonts w:ascii="Calibri" w:eastAsia="Calibri" w:hAnsi="Calibri" w:cs="Times New Roman"/>
-                <w:b/>
-                <w:bCs/>
-              </w:rPr>
-              <w:t>User</w:t>
-            </w:r>
-            <w:proofErr w:type="spellEnd"/>
-            <w:r>
-              <w:rPr>
-                <w:rFonts w:ascii="Calibri" w:eastAsia="Calibri" w:hAnsi="Calibri" w:cs="Times New Roman"/>
-                <w:b/>
-                <w:bCs/>
-              </w:rPr>
-              <w:t xml:space="preserve">) </w:t>
+                <w:highlight w:val="red"/>
+                <w:lang w:val="en-US"/>
+              </w:rPr>
+            </w:pPr>
+            <w:r>
+              <w:rPr>
+                <w:rFonts w:ascii="Calibri" w:eastAsia="Calibri" w:hAnsi="Calibri" w:cs="Times New Roman"/>
+                <w:b/>
+                <w:bCs/>
+                <w:lang w:val="en-US"/>
+              </w:rPr>
+              <w:t xml:space="preserve">Registration Page Step 1 (Clinic User) </w:t>
+            </w:r>
+          </w:p>
+        </w:tc>
+        <w:tc>
+          <w:tcPr>
+            <w:tcW w:w="1735" w:type="dxa"/>
+            <w:shd w:val="clear" w:color="auto" w:fill="D3DFEE"/>
+          </w:tcPr>
+          <w:p>
+            <w:pPr>
+              <w:spacing w:after="0" w:line="240" w:lineRule="auto"/>
+              <w:rPr>
+                <w:rFonts w:ascii="Calibri" w:eastAsia="Calibri" w:hAnsi="Calibri" w:cs="Times New Roman"/>
+                <w:color w:val="365F91"/>
+                <w:lang w:val="en-US"/>
+              </w:rPr>
+            </w:pPr>
+            <w:r>
+              <w:rPr>
+                <w:rFonts w:ascii="Calibri" w:eastAsia="Calibri" w:hAnsi="Calibri" w:cs="Times New Roman"/>
+                <w:lang w:val="en-US"/>
+              </w:rPr>
+              <w:t>Clinic User</w:t>
+            </w:r>
+          </w:p>
+        </w:tc>
+        <w:tc>
+          <w:tcPr>
+            <w:tcW w:w="4241" w:type="dxa"/>
+            <w:shd w:val="clear" w:color="auto" w:fill="D3DFEE"/>
+          </w:tcPr>
+          <w:p>
+            <w:pPr>
+              <w:spacing w:after="0" w:line="240" w:lineRule="auto"/>
+              <w:rPr>
+                <w:rFonts w:ascii="Calibri" w:eastAsia="Calibri" w:hAnsi="Calibri" w:cs="Times New Roman"/>
+              </w:rPr>
+            </w:pPr>
+            <w:r>
+              <w:rPr>
+                <w:rFonts w:ascii="Calibri" w:eastAsia="Calibri" w:hAnsi="Calibri" w:cs="Times New Roman"/>
+              </w:rPr>
+              <w:t>Первый шаг резервации места</w:t>
+            </w:r>
+            <w:r>
+              <w:rPr>
+                <w:rFonts w:ascii="Calibri" w:eastAsia="Calibri" w:hAnsi="Calibri" w:cs="Times New Roman"/>
+              </w:rPr>
+              <w:t xml:space="preserve"> в больнице</w:t>
+            </w:r>
+            <w:r>
+              <w:rPr>
+                <w:rFonts w:ascii="Calibri" w:eastAsia="Calibri" w:hAnsi="Calibri" w:cs="Times New Roman"/>
+              </w:rPr>
+              <w:t>, где выбираются критерии поиска: отделение, пол пациента, возраст</w:t>
+            </w:r>
+          </w:p>
+        </w:tc>
+        <w:tc>
+          <w:tcPr>
+            <w:tcW w:w="1775" w:type="dxa"/>
+            <w:shd w:val="clear" w:color="auto" w:fill="D3DFEE"/>
+          </w:tcPr>
+          <w:p>
+            <w:pPr>
+              <w:spacing w:after="0" w:line="240" w:lineRule="auto"/>
+              <w:rPr>
+                <w:rFonts w:ascii="Calibri" w:eastAsia="Calibri" w:hAnsi="Calibri" w:cs="Times New Roman"/>
+                <w:color w:val="365F91"/>
+              </w:rPr>
+            </w:pPr>
+          </w:p>
+        </w:tc>
+      </w:tr>
+      <w:tr>
+        <w:tc>
+          <w:tcPr>
+            <w:tcW w:w="1820" w:type="dxa"/>
+            <w:shd w:val="clear" w:color="auto" w:fill="D3DFEE"/>
+          </w:tcPr>
+          <w:p>
+            <w:pPr>
+              <w:spacing w:after="0" w:line="240" w:lineRule="auto"/>
+              <w:rPr>
+                <w:rFonts w:ascii="Calibri" w:eastAsia="Calibri" w:hAnsi="Calibri" w:cs="Times New Roman"/>
+                <w:b/>
+                <w:bCs/>
+                <w:lang w:val="en-US"/>
+              </w:rPr>
+            </w:pPr>
+            <w:r>
+              <w:rPr>
+                <w:rFonts w:ascii="Calibri" w:eastAsia="Calibri" w:hAnsi="Calibri" w:cs="Times New Roman"/>
+                <w:b/>
+                <w:bCs/>
+                <w:lang w:val="en-US"/>
+              </w:rPr>
+              <w:t xml:space="preserve">Registration Page Step 2 (Clinic User) </w:t>
             </w:r>
           </w:p>
         </w:tc>
@@ -1808,113 +1234,17 @@
                 <w:b/>
                 <w:bCs/>
                 <w:highlight w:val="red"/>
-              </w:rPr>
-            </w:pPr>
-            <w:proofErr w:type="spellStart"/>
-            <w:r>
-              <w:rPr>
-                <w:rFonts w:ascii="Calibri" w:eastAsia="Calibri" w:hAnsi="Calibri" w:cs="Times New Roman"/>
-                <w:b/>
-                <w:bCs/>
-              </w:rPr>
-              <w:t>Registration</w:t>
-            </w:r>
-            <w:proofErr w:type="spellEnd"/>
-            <w:r>
-              <w:rPr>
-                <w:rFonts w:ascii="Calibri" w:eastAsia="Calibri" w:hAnsi="Calibri" w:cs="Times New Roman"/>
-                <w:b/>
-                <w:bCs/>
-              </w:rPr>
-              <w:t xml:space="preserve"> </w:t>
-            </w:r>
-            <w:proofErr w:type="spellStart"/>
-            <w:r>
-              <w:rPr>
-                <w:rFonts w:ascii="Calibri" w:eastAsia="Calibri" w:hAnsi="Calibri" w:cs="Times New Roman"/>
-                <w:b/>
-                <w:bCs/>
-              </w:rPr>
-              <w:t>Page</w:t>
-            </w:r>
-            <w:proofErr w:type="spellEnd"/>
-            <w:r>
-              <w:rPr>
-                <w:rFonts w:ascii="Calibri" w:eastAsia="Calibri" w:hAnsi="Calibri" w:cs="Times New Roman"/>
-                <w:b/>
-                <w:bCs/>
-              </w:rPr>
-              <w:t xml:space="preserve"> </w:t>
-            </w:r>
-            <w:proofErr w:type="spellStart"/>
-            <w:r>
-              <w:rPr>
-                <w:rFonts w:ascii="Calibri" w:eastAsia="Calibri" w:hAnsi="Calibri" w:cs="Times New Roman"/>
-                <w:b/>
-                <w:bCs/>
-              </w:rPr>
-              <w:t>Step</w:t>
-            </w:r>
-            <w:proofErr w:type="spellEnd"/>
-            <w:r>
-              <w:rPr>
-                <w:rFonts w:ascii="Calibri" w:eastAsia="Calibri" w:hAnsi="Calibri" w:cs="Times New Roman"/>
-                <w:b/>
-                <w:bCs/>
-              </w:rPr>
-              <w:t xml:space="preserve"> </w:t>
-            </w:r>
-            <w:r>
-              <w:rPr>
-                <w:rFonts w:ascii="Calibri" w:eastAsia="Calibri" w:hAnsi="Calibri" w:cs="Times New Roman"/>
-                <w:b/>
-                <w:bCs/>
-              </w:rPr>
-              <w:t>3</w:t>
-            </w:r>
-            <w:r>
-              <w:rPr>
-                <w:rFonts w:ascii="Calibri" w:eastAsia="Calibri" w:hAnsi="Calibri" w:cs="Times New Roman"/>
-                <w:b/>
-                <w:bCs/>
-              </w:rPr>
-              <w:t xml:space="preserve"> (</w:t>
-            </w:r>
-            <w:proofErr w:type="spellStart"/>
-            <w:r>
-              <w:rPr>
-                <w:rFonts w:ascii="Calibri" w:eastAsia="Calibri" w:hAnsi="Calibri" w:cs="Times New Roman"/>
-                <w:b/>
-                <w:bCs/>
-              </w:rPr>
-              <w:t>Clinic</w:t>
-            </w:r>
-            <w:proofErr w:type="spellEnd"/>
-            <w:r>
-              <w:rPr>
-                <w:rFonts w:ascii="Calibri" w:eastAsia="Calibri" w:hAnsi="Calibri" w:cs="Times New Roman"/>
-                <w:b/>
-                <w:bCs/>
-              </w:rPr>
-              <w:t xml:space="preserve"> </w:t>
-            </w:r>
-            <w:proofErr w:type="spellStart"/>
-            <w:r>
-              <w:rPr>
-                <w:rFonts w:ascii="Calibri" w:eastAsia="Calibri" w:hAnsi="Calibri" w:cs="Times New Roman"/>
-                <w:b/>
-                <w:bCs/>
-              </w:rPr>
-              <w:t>User</w:t>
-            </w:r>
-            <w:proofErr w:type="spellEnd"/>
-            <w:r>
-              <w:rPr>
-                <w:rFonts w:ascii="Calibri" w:eastAsia="Calibri" w:hAnsi="Calibri" w:cs="Times New Roman"/>
-                <w:b/>
-                <w:bCs/>
-              </w:rPr>
-              <w:t xml:space="preserve">) </w:t>
+                <w:lang w:val="en-US"/>
+              </w:rPr>
+            </w:pPr>
+            <w:r>
+              <w:rPr>
+                <w:rFonts w:ascii="Calibri" w:eastAsia="Calibri" w:hAnsi="Calibri" w:cs="Times New Roman"/>
+                <w:b/>
+                <w:bCs/>
+                <w:lang w:val="en-US"/>
+              </w:rPr>
+              <w:t xml:space="preserve">Registration Page Step 3 (Clinic User) </w:t>
             </w:r>
           </w:p>
         </w:tc>
@@ -2027,115 +1357,17 @@
                 <w:b/>
                 <w:bCs/>
                 <w:highlight w:val="red"/>
-              </w:rPr>
-            </w:pPr>
-            <w:proofErr w:type="spellStart"/>
-            <w:r>
-              <w:rPr>
-                <w:rFonts w:ascii="Calibri" w:eastAsia="Calibri" w:hAnsi="Calibri" w:cs="Times New Roman"/>
-                <w:b/>
-                <w:bCs/>
-              </w:rPr>
-              <w:t>Cancel</w:t>
-            </w:r>
-            <w:proofErr w:type="spellEnd"/>
-            <w:r>
-              <w:rPr>
-                <w:rFonts w:ascii="Calibri" w:eastAsia="Calibri" w:hAnsi="Calibri" w:cs="Times New Roman"/>
-                <w:b/>
-                <w:bCs/>
-              </w:rPr>
-              <w:t xml:space="preserve"> </w:t>
-            </w:r>
-            <w:proofErr w:type="spellStart"/>
-            <w:r>
-              <w:rPr>
-                <w:rFonts w:ascii="Calibri" w:eastAsia="Calibri" w:hAnsi="Calibri" w:cs="Times New Roman"/>
-                <w:b/>
-                <w:bCs/>
-              </w:rPr>
-              <w:t>Registration</w:t>
-            </w:r>
-            <w:proofErr w:type="spellEnd"/>
-            <w:r>
-              <w:rPr>
-                <w:rFonts w:ascii="Calibri" w:eastAsia="Calibri" w:hAnsi="Calibri" w:cs="Times New Roman"/>
-                <w:b/>
-                <w:bCs/>
-              </w:rPr>
-              <w:t xml:space="preserve"> </w:t>
-            </w:r>
-            <w:proofErr w:type="spellStart"/>
-            <w:r>
-              <w:rPr>
-                <w:rFonts w:ascii="Calibri" w:eastAsia="Calibri" w:hAnsi="Calibri" w:cs="Times New Roman"/>
-                <w:b/>
-                <w:bCs/>
-              </w:rPr>
-              <w:t>Table</w:t>
-            </w:r>
-            <w:proofErr w:type="spellEnd"/>
-            <w:r>
-              <w:rPr>
-                <w:rFonts w:ascii="Calibri" w:eastAsia="Calibri" w:hAnsi="Calibri" w:cs="Times New Roman"/>
-                <w:b/>
-                <w:bCs/>
-              </w:rPr>
-              <w:t xml:space="preserve"> </w:t>
-            </w:r>
-            <w:proofErr w:type="spellStart"/>
-            <w:r>
-              <w:rPr>
-                <w:rFonts w:ascii="Calibri" w:eastAsia="Calibri" w:hAnsi="Calibri" w:cs="Times New Roman"/>
-                <w:b/>
-                <w:bCs/>
-              </w:rPr>
-              <w:t>Page</w:t>
-            </w:r>
-            <w:proofErr w:type="spellEnd"/>
-            <w:r>
-              <w:rPr>
-                <w:rFonts w:ascii="Calibri" w:eastAsia="Calibri" w:hAnsi="Calibri" w:cs="Times New Roman"/>
-                <w:b/>
-                <w:bCs/>
-              </w:rPr>
-              <w:t xml:space="preserve"> (</w:t>
-            </w:r>
-            <w:proofErr w:type="spellStart"/>
-            <w:r>
-              <w:rPr>
-                <w:rFonts w:ascii="Calibri" w:eastAsia="Calibri" w:hAnsi="Calibri" w:cs="Times New Roman"/>
-                <w:b/>
-                <w:bCs/>
-              </w:rPr>
-              <w:t>Clinic</w:t>
-            </w:r>
-            <w:proofErr w:type="spellEnd"/>
-            <w:r>
-              <w:rPr>
-                <w:rFonts w:ascii="Calibri" w:eastAsia="Calibri" w:hAnsi="Calibri" w:cs="Times New Roman"/>
-                <w:b/>
-                <w:bCs/>
-              </w:rPr>
-              <w:t xml:space="preserve"> </w:t>
-            </w:r>
-            <w:proofErr w:type="spellStart"/>
-            <w:r>
-              <w:rPr>
-                <w:rFonts w:ascii="Calibri" w:eastAsia="Calibri" w:hAnsi="Calibri" w:cs="Times New Roman"/>
-                <w:b/>
-                <w:bCs/>
-              </w:rPr>
-              <w:t>User</w:t>
-            </w:r>
-            <w:proofErr w:type="spellEnd"/>
-            <w:r>
-              <w:rPr>
-                <w:rFonts w:ascii="Calibri" w:eastAsia="Calibri" w:hAnsi="Calibri" w:cs="Times New Roman"/>
-                <w:b/>
-                <w:bCs/>
-              </w:rPr>
-              <w:t xml:space="preserve">) </w:t>
+                <w:lang w:val="en-US"/>
+              </w:rPr>
+            </w:pPr>
+            <w:r>
+              <w:rPr>
+                <w:rFonts w:ascii="Calibri" w:eastAsia="Calibri" w:hAnsi="Calibri" w:cs="Times New Roman"/>
+                <w:b/>
+                <w:bCs/>
+                <w:lang w:val="en-US"/>
+              </w:rPr>
+              <w:t xml:space="preserve">Cancel Registration Table Page (Clinic User) </w:t>
             </w:r>
           </w:p>
         </w:tc>
@@ -2235,141 +1467,27 @@
                 <w:rFonts w:ascii="Calibri" w:eastAsia="Calibri" w:hAnsi="Calibri" w:cs="Times New Roman"/>
                 <w:b/>
                 <w:bCs/>
-              </w:rPr>
-            </w:pPr>
-            <w:proofErr w:type="spellStart"/>
-            <w:r>
-              <w:rPr>
-                <w:rFonts w:ascii="Calibri" w:eastAsia="Calibri" w:hAnsi="Calibri" w:cs="Times New Roman"/>
-                <w:b/>
-                <w:bCs/>
-              </w:rPr>
-              <w:t>Confirm</w:t>
-            </w:r>
-            <w:proofErr w:type="spellEnd"/>
-            <w:r>
-              <w:rPr>
-                <w:rFonts w:ascii="Calibri" w:eastAsia="Calibri" w:hAnsi="Calibri" w:cs="Times New Roman"/>
-                <w:b/>
-                <w:bCs/>
-              </w:rPr>
-              <w:t xml:space="preserve"> </w:t>
-            </w:r>
-            <w:proofErr w:type="spellStart"/>
-            <w:r>
-              <w:rPr>
-                <w:rFonts w:ascii="Calibri" w:eastAsia="Calibri" w:hAnsi="Calibri" w:cs="Times New Roman"/>
-                <w:b/>
-                <w:bCs/>
-              </w:rPr>
-              <w:t>Patient's</w:t>
-            </w:r>
-            <w:proofErr w:type="spellEnd"/>
-            <w:r>
-              <w:rPr>
-                <w:rFonts w:ascii="Calibri" w:eastAsia="Calibri" w:hAnsi="Calibri" w:cs="Times New Roman"/>
-                <w:b/>
-                <w:bCs/>
-              </w:rPr>
-              <w:t xml:space="preserve"> </w:t>
-            </w:r>
-            <w:proofErr w:type="spellStart"/>
-            <w:r>
-              <w:rPr>
-                <w:rFonts w:ascii="Calibri" w:eastAsia="Calibri" w:hAnsi="Calibri" w:cs="Times New Roman"/>
-                <w:b/>
-                <w:bCs/>
-              </w:rPr>
-              <w:t>Arriva</w:t>
-            </w:r>
-            <w:r>
-              <w:rPr>
-                <w:rFonts w:ascii="Calibri" w:eastAsia="Calibri" w:hAnsi="Calibri" w:cs="Times New Roman"/>
-                <w:b/>
-                <w:bCs/>
-              </w:rPr>
-              <w:t>l</w:t>
-            </w:r>
-            <w:proofErr w:type="spellEnd"/>
-            <w:r>
-              <w:rPr>
-                <w:rFonts w:ascii="Calibri" w:eastAsia="Calibri" w:hAnsi="Calibri" w:cs="Times New Roman"/>
-                <w:b/>
-                <w:bCs/>
-              </w:rPr>
-              <w:t xml:space="preserve"> </w:t>
-            </w:r>
-            <w:proofErr w:type="spellStart"/>
-            <w:r>
-              <w:rPr>
-                <w:rFonts w:ascii="Calibri" w:eastAsia="Calibri" w:hAnsi="Calibri" w:cs="Times New Roman"/>
-                <w:b/>
-                <w:bCs/>
-              </w:rPr>
-              <w:t>Page</w:t>
-            </w:r>
-            <w:proofErr w:type="spellEnd"/>
-            <w:r>
-              <w:rPr>
-                <w:rFonts w:ascii="Calibri" w:eastAsia="Calibri" w:hAnsi="Calibri" w:cs="Times New Roman"/>
-                <w:b/>
-                <w:bCs/>
-              </w:rPr>
-              <w:t xml:space="preserve"> (</w:t>
-            </w:r>
-            <w:proofErr w:type="spellStart"/>
-            <w:r>
-              <w:rPr>
-                <w:rFonts w:ascii="Calibri" w:eastAsia="Calibri" w:hAnsi="Calibri" w:cs="Times New Roman"/>
-                <w:b/>
-                <w:bCs/>
-              </w:rPr>
-              <w:t>for</w:t>
-            </w:r>
-            <w:proofErr w:type="spellEnd"/>
-            <w:r>
-              <w:rPr>
-                <w:rFonts w:ascii="Calibri" w:eastAsia="Calibri" w:hAnsi="Calibri" w:cs="Times New Roman"/>
-                <w:b/>
-                <w:bCs/>
-              </w:rPr>
-              <w:t xml:space="preserve"> </w:t>
-            </w:r>
-            <w:proofErr w:type="spellStart"/>
-            <w:r>
-              <w:rPr>
-                <w:rFonts w:ascii="Calibri" w:eastAsia="Calibri" w:hAnsi="Calibri" w:cs="Times New Roman"/>
-                <w:b/>
-                <w:bCs/>
-              </w:rPr>
-              <w:t>Reception</w:t>
-            </w:r>
-            <w:proofErr w:type="spellEnd"/>
-            <w:r>
-              <w:rPr>
-                <w:rFonts w:ascii="Calibri" w:eastAsia="Calibri" w:hAnsi="Calibri" w:cs="Times New Roman"/>
-                <w:b/>
-                <w:bCs/>
-              </w:rPr>
-              <w:t xml:space="preserve"> </w:t>
-            </w:r>
-            <w:proofErr w:type="spellStart"/>
-            <w:r>
-              <w:rPr>
-                <w:rFonts w:ascii="Calibri" w:eastAsia="Calibri" w:hAnsi="Calibri" w:cs="Times New Roman"/>
-                <w:b/>
-                <w:bCs/>
-              </w:rPr>
-              <w:t>User</w:t>
-            </w:r>
-            <w:proofErr w:type="spellEnd"/>
-            <w:r>
-              <w:rPr>
-                <w:rFonts w:ascii="Calibri" w:eastAsia="Calibri" w:hAnsi="Calibri" w:cs="Times New Roman"/>
-                <w:b/>
-                <w:bCs/>
-              </w:rPr>
-              <w:t>)</w:t>
+                <w:lang w:val="en-US"/>
+              </w:rPr>
+            </w:pPr>
+            <w:r>
+              <w:rPr>
+                <w:rFonts w:ascii="Calibri" w:eastAsia="Calibri" w:hAnsi="Calibri" w:cs="Times New Roman"/>
+                <w:b/>
+                <w:bCs/>
+                <w:lang w:val="en-US"/>
+              </w:rPr>
+              <w:t xml:space="preserve">Confirm Patient's </w:t>
+            </w:r>
+            <w:r>
+              <w:rPr>
+                <w:rFonts w:ascii="Calibri" w:eastAsia="Calibri" w:hAnsi="Calibri" w:cs="Times New Roman"/>
+                <w:b/>
+                <w:bCs/>
+                <w:lang w:val="en-US"/>
+              </w:rPr>
+              <w:lastRenderedPageBreak/>
+              <w:t>Arrival Page (for Reception User)</w:t>
             </w:r>
           </w:p>
         </w:tc>
@@ -2391,6 +1509,7 @@
                 <w:rFonts w:ascii="Calibri" w:eastAsia="Calibri" w:hAnsi="Calibri" w:cs="Times New Roman"/>
                 <w:lang w:val="en-US"/>
               </w:rPr>
+              <w:lastRenderedPageBreak/>
               <w:t>Reception User</w:t>
             </w:r>
           </w:p>
@@ -2411,7 +1530,14 @@
               <w:rPr>
                 <w:rFonts w:ascii="Calibri" w:eastAsia="Calibri" w:hAnsi="Calibri" w:cs="Times New Roman"/>
               </w:rPr>
-              <w:t>Страница, где подтверждается прибытие пациента</w:t>
+              <w:t xml:space="preserve">Страница, где подтверждается прибытие </w:t>
+            </w:r>
+            <w:r>
+              <w:rPr>
+                <w:rFonts w:ascii="Calibri" w:eastAsia="Calibri" w:hAnsi="Calibri" w:cs="Times New Roman"/>
+              </w:rPr>
+              <w:lastRenderedPageBreak/>
+              <w:t>пациента</w:t>
             </w:r>
             <w:r>
               <w:rPr>
@@ -2450,16 +1576,28 @@
                 <w:rFonts w:ascii="Calibri" w:eastAsia="Calibri" w:hAnsi="Calibri" w:cs="Times New Roman"/>
                 <w:b/>
                 <w:bCs/>
-              </w:rPr>
-            </w:pPr>
+                <w:lang w:val="en-US"/>
+              </w:rPr>
+            </w:pPr>
+            <w:r>
+              <w:rPr>
+                <w:rFonts w:ascii="Calibri" w:eastAsia="Calibri" w:hAnsi="Calibri" w:cs="Times New Roman"/>
+                <w:b/>
+                <w:bCs/>
+                <w:lang w:val="en-US"/>
+              </w:rPr>
+              <w:lastRenderedPageBreak/>
+              <w:t xml:space="preserve">Cancel Patient's Arrival Page (for Reception User) - </w:t>
+            </w:r>
             <w:proofErr w:type="spellStart"/>
             <w:r>
               <w:rPr>
                 <w:rFonts w:ascii="Calibri" w:eastAsia="Calibri" w:hAnsi="Calibri" w:cs="Times New Roman"/>
                 <w:b/>
                 <w:bCs/>
-              </w:rPr>
-              <w:t>Cancel</w:t>
+                <w:lang w:val="en-US"/>
+              </w:rPr>
+              <w:t>ru</w:t>
             </w:r>
             <w:proofErr w:type="spellEnd"/>
             <w:r>
@@ -2467,132 +1605,7 @@
                 <w:rFonts w:ascii="Calibri" w:eastAsia="Calibri" w:hAnsi="Calibri" w:cs="Times New Roman"/>
                 <w:b/>
                 <w:bCs/>
-              </w:rPr>
-              <w:t xml:space="preserve"> </w:t>
-            </w:r>
-            <w:proofErr w:type="spellStart"/>
-            <w:r>
-              <w:rPr>
-                <w:rFonts w:ascii="Calibri" w:eastAsia="Calibri" w:hAnsi="Calibri" w:cs="Times New Roman"/>
-                <w:b/>
-                <w:bCs/>
-              </w:rPr>
-              <w:t>Patient's</w:t>
-            </w:r>
-            <w:proofErr w:type="spellEnd"/>
-            <w:r>
-              <w:rPr>
-                <w:rFonts w:ascii="Calibri" w:eastAsia="Calibri" w:hAnsi="Calibri" w:cs="Times New Roman"/>
-                <w:b/>
-                <w:bCs/>
-              </w:rPr>
-              <w:t xml:space="preserve"> </w:t>
-            </w:r>
-            <w:proofErr w:type="spellStart"/>
-            <w:r>
-              <w:rPr>
-                <w:rFonts w:ascii="Calibri" w:eastAsia="Calibri" w:hAnsi="Calibri" w:cs="Times New Roman"/>
-                <w:b/>
-                <w:bCs/>
-              </w:rPr>
-              <w:t>Arrival</w:t>
-            </w:r>
-            <w:proofErr w:type="spellEnd"/>
-            <w:r>
-              <w:rPr>
-                <w:rFonts w:ascii="Calibri" w:eastAsia="Calibri" w:hAnsi="Calibri" w:cs="Times New Roman"/>
-                <w:b/>
-                <w:bCs/>
-              </w:rPr>
-              <w:t xml:space="preserve"> </w:t>
-            </w:r>
-            <w:proofErr w:type="spellStart"/>
-            <w:r>
-              <w:rPr>
-                <w:rFonts w:ascii="Calibri" w:eastAsia="Calibri" w:hAnsi="Calibri" w:cs="Times New Roman"/>
-                <w:b/>
-                <w:bCs/>
-              </w:rPr>
-              <w:t>Page</w:t>
-            </w:r>
-            <w:proofErr w:type="spellEnd"/>
-            <w:r>
-              <w:rPr>
-                <w:rFonts w:ascii="Calibri" w:eastAsia="Calibri" w:hAnsi="Calibri" w:cs="Times New Roman"/>
-                <w:b/>
-                <w:bCs/>
-              </w:rPr>
-              <w:t xml:space="preserve"> (</w:t>
-            </w:r>
-            <w:proofErr w:type="spellStart"/>
-            <w:r>
-              <w:rPr>
-                <w:rFonts w:ascii="Calibri" w:eastAsia="Calibri" w:hAnsi="Calibri" w:cs="Times New Roman"/>
-                <w:b/>
-                <w:bCs/>
-              </w:rPr>
-              <w:t>for</w:t>
-            </w:r>
-            <w:proofErr w:type="spellEnd"/>
-            <w:r>
-              <w:rPr>
-                <w:rFonts w:ascii="Calibri" w:eastAsia="Calibri" w:hAnsi="Calibri" w:cs="Times New Roman"/>
-                <w:b/>
-                <w:bCs/>
-              </w:rPr>
-              <w:t xml:space="preserve"> </w:t>
-            </w:r>
-            <w:proofErr w:type="spellStart"/>
-            <w:r>
-              <w:rPr>
-                <w:rFonts w:ascii="Calibri" w:eastAsia="Calibri" w:hAnsi="Calibri" w:cs="Times New Roman"/>
-                <w:b/>
-                <w:bCs/>
-              </w:rPr>
-              <w:t>Reception</w:t>
-            </w:r>
-            <w:proofErr w:type="spellEnd"/>
-            <w:r>
-              <w:rPr>
-                <w:rFonts w:ascii="Calibri" w:eastAsia="Calibri" w:hAnsi="Calibri" w:cs="Times New Roman"/>
-                <w:b/>
-                <w:bCs/>
-              </w:rPr>
-              <w:t xml:space="preserve"> </w:t>
-            </w:r>
-            <w:proofErr w:type="spellStart"/>
-            <w:r>
-              <w:rPr>
-                <w:rFonts w:ascii="Calibri" w:eastAsia="Calibri" w:hAnsi="Calibri" w:cs="Times New Roman"/>
-                <w:b/>
-                <w:bCs/>
-              </w:rPr>
-              <w:t>User</w:t>
-            </w:r>
-            <w:proofErr w:type="spellEnd"/>
-            <w:r>
-              <w:rPr>
-                <w:rFonts w:ascii="Calibri" w:eastAsia="Calibri" w:hAnsi="Calibri" w:cs="Times New Roman"/>
-                <w:b/>
-                <w:bCs/>
-              </w:rPr>
-              <w:t xml:space="preserve">) - </w:t>
-            </w:r>
-            <w:proofErr w:type="spellStart"/>
-            <w:r>
-              <w:rPr>
-                <w:rFonts w:ascii="Calibri" w:eastAsia="Calibri" w:hAnsi="Calibri" w:cs="Times New Roman"/>
-                <w:b/>
-                <w:bCs/>
-              </w:rPr>
-              <w:t>ru</w:t>
-            </w:r>
-            <w:proofErr w:type="spellEnd"/>
-            <w:r>
-              <w:rPr>
-                <w:rFonts w:ascii="Calibri" w:eastAsia="Calibri" w:hAnsi="Calibri" w:cs="Times New Roman"/>
-                <w:b/>
-                <w:bCs/>
+                <w:lang w:val="en-US"/>
               </w:rPr>
               <w:t xml:space="preserve"> </w:t>
             </w:r>
@@ -2637,6 +1650,111 @@
                 <w:rFonts w:ascii="Calibri" w:eastAsia="Calibri" w:hAnsi="Calibri" w:cs="Times New Roman"/>
               </w:rPr>
               <w:t>Страница, где указано время оформления и код пациента с возможностью отмены.</w:t>
+            </w:r>
+          </w:p>
+        </w:tc>
+        <w:tc>
+          <w:tcPr>
+            <w:tcW w:w="1775" w:type="dxa"/>
+            <w:shd w:val="clear" w:color="auto" w:fill="D3DFEE"/>
+          </w:tcPr>
+          <w:p>
+            <w:pPr>
+              <w:spacing w:after="0" w:line="240" w:lineRule="auto"/>
+              <w:rPr>
+                <w:rFonts w:ascii="Calibri" w:eastAsia="Calibri" w:hAnsi="Calibri" w:cs="Times New Roman"/>
+                <w:color w:val="365F91"/>
+              </w:rPr>
+            </w:pPr>
+          </w:p>
+        </w:tc>
+      </w:tr>
+      <w:tr>
+        <w:tc>
+          <w:tcPr>
+            <w:tcW w:w="1820" w:type="dxa"/>
+            <w:shd w:val="clear" w:color="auto" w:fill="D3DFEE"/>
+          </w:tcPr>
+          <w:p>
+            <w:pPr>
+              <w:spacing w:after="0" w:line="240" w:lineRule="auto"/>
+              <w:rPr>
+                <w:rFonts w:ascii="Calibri" w:eastAsia="Calibri" w:hAnsi="Calibri" w:cs="Times New Roman"/>
+                <w:b/>
+                <w:bCs/>
+                <w:lang w:val="en-US"/>
+              </w:rPr>
+            </w:pPr>
+            <w:r>
+              <w:rPr>
+                <w:rFonts w:ascii="Calibri" w:eastAsia="Calibri" w:hAnsi="Calibri" w:cs="Times New Roman"/>
+                <w:b/>
+                <w:bCs/>
+                <w:lang w:val="en-US"/>
+              </w:rPr>
+              <w:t xml:space="preserve">Show Discharges (Clinic Discharges Recipient User)  - </w:t>
+            </w:r>
+            <w:proofErr w:type="spellStart"/>
+            <w:r>
+              <w:rPr>
+                <w:rFonts w:ascii="Calibri" w:eastAsia="Calibri" w:hAnsi="Calibri" w:cs="Times New Roman"/>
+                <w:b/>
+                <w:bCs/>
+                <w:lang w:val="en-US"/>
+              </w:rPr>
+              <w:t>ru</w:t>
+            </w:r>
+            <w:proofErr w:type="spellEnd"/>
+            <w:r>
+              <w:rPr>
+                <w:rFonts w:ascii="Calibri" w:eastAsia="Calibri" w:hAnsi="Calibri" w:cs="Times New Roman"/>
+                <w:b/>
+                <w:bCs/>
+                <w:lang w:val="en-US"/>
+              </w:rPr>
+              <w:t xml:space="preserve"> </w:t>
+            </w:r>
+          </w:p>
+        </w:tc>
+        <w:tc>
+          <w:tcPr>
+            <w:tcW w:w="1735" w:type="dxa"/>
+            <w:shd w:val="clear" w:color="auto" w:fill="D3DFEE"/>
+          </w:tcPr>
+          <w:p>
+            <w:pPr>
+              <w:spacing w:after="0" w:line="240" w:lineRule="auto"/>
+              <w:rPr>
+                <w:rFonts w:ascii="Calibri" w:eastAsia="Calibri" w:hAnsi="Calibri" w:cs="Times New Roman"/>
+                <w:lang w:val="en-US"/>
+              </w:rPr>
+            </w:pPr>
+            <w:r>
+              <w:rPr>
+                <w:rFonts w:ascii="Calibri" w:eastAsia="Calibri" w:hAnsi="Calibri" w:cs="Times New Roman"/>
+                <w:lang w:val="en-US"/>
+              </w:rPr>
+              <w:t>Clinic Discharges Recipient User</w:t>
+            </w:r>
+          </w:p>
+        </w:tc>
+        <w:tc>
+          <w:tcPr>
+            <w:tcW w:w="4241" w:type="dxa"/>
+            <w:shd w:val="clear" w:color="auto" w:fill="D3DFEE"/>
+          </w:tcPr>
+          <w:p>
+            <w:pPr>
+              <w:spacing w:after="0" w:line="240" w:lineRule="auto"/>
+              <w:rPr>
+                <w:rFonts w:ascii="Calibri" w:eastAsia="Calibri" w:hAnsi="Calibri" w:cs="Times New Roman"/>
+              </w:rPr>
+            </w:pPr>
+            <w:r>
+              <w:rPr>
+                <w:rFonts w:ascii="Calibri" w:eastAsia="Calibri" w:hAnsi="Calibri" w:cs="Times New Roman"/>
+              </w:rPr>
+              <w:t>На данной странице представлена таблица с ФИО пациента и больницей, направившей выписку.</w:t>
             </w:r>
           </w:p>
         </w:tc>
@@ -2658,8 +1776,6 @@
       </w:tr>
     </w:tbl>
     <w:p>
-      <w:bookmarkStart w:id="0" w:name="_GoBack"/>
-      <w:bookmarkEnd w:id="0"/>
       <w:r>
         <w:br w:type="page"/>
       </w:r>
@@ -2722,11 +1838,6 @@
       </w:r>
     </w:p>
     <w:p>
-      <w:pPr>
-        <w:rPr>
-          <w:lang w:val="en-US"/>
-        </w:rPr>
-      </w:pPr>
       <w:r>
         <w:rPr>
           <w:lang w:val="en-US"/>
@@ -2751,17 +1862,14 @@
       <w:proofErr w:type="gramEnd"/>
     </w:p>
     <w:p/>
+    <w:p/>
     <w:p>
       <w:r>
-        <w:rPr>
-          <w:noProof/>
-          <w:lang w:eastAsia="ru-RU"/>
-        </w:rPr>
         <w:drawing>
-          <wp:inline distT="0" distB="0" distL="0" distR="0">
-            <wp:extent cx="5940425" cy="2994702"/>
+          <wp:inline distT="0" distB="0" distL="0" distR="0" wp14:anchorId="7AF2BEE0" wp14:editId="4F6C6BD9">
+            <wp:extent cx="5940425" cy="2962549"/>
             <wp:effectExtent l="0" t="0" r="0" b="0"/>
-            <wp:docPr id="2" name="Рисунок 2" descr="D:\Work\DoctorSoft\2.png"/>
+            <wp:docPr id="5" name="Рисунок 5"/>
             <wp:cNvGraphicFramePr>
               <a:graphicFrameLocks xmlns:a="http://schemas.openxmlformats.org/drawingml/2006/main" noChangeAspect="1"/>
             </wp:cNvGraphicFramePr>
@@ -2769,36 +1877,23 @@
               <a:graphicData uri="http://schemas.openxmlformats.org/drawingml/2006/picture">
                 <pic:pic xmlns:pic="http://schemas.openxmlformats.org/drawingml/2006/picture">
                   <pic:nvPicPr>
-                    <pic:cNvPr id="0" name="Picture 2" descr="D:\Work\DoctorSoft\2.png"/>
-                    <pic:cNvPicPr>
-                      <a:picLocks noChangeAspect="1" noChangeArrowheads="1"/>
-                    </pic:cNvPicPr>
+                    <pic:cNvPr id="0" name=""/>
+                    <pic:cNvPicPr/>
                   </pic:nvPicPr>
                   <pic:blipFill>
-                    <a:blip r:embed="rId9">
-                      <a:extLst>
-                        <a:ext uri="{28A0092B-C50C-407E-A947-70E740481C1C}">
-                          <a14:useLocalDpi xmlns:a14="http://schemas.microsoft.com/office/drawing/2010/main" val="0"/>
-                        </a:ext>
-                      </a:extLst>
-                    </a:blip>
-                    <a:srcRect/>
+                    <a:blip r:embed="rId9"/>
                     <a:stretch>
                       <a:fillRect/>
                     </a:stretch>
                   </pic:blipFill>
-                  <pic:spPr bwMode="auto">
+                  <pic:spPr>
                     <a:xfrm>
                       <a:off x="0" y="0"/>
-                      <a:ext cx="5940425" cy="2994702"/>
+                      <a:ext cx="5940425" cy="2962549"/>
                     </a:xfrm>
                     <a:prstGeom prst="rect">
                       <a:avLst/>
                     </a:prstGeom>
-                    <a:noFill/>
-                    <a:ln>
-                      <a:noFill/>
-                    </a:ln>
                   </pic:spPr>
                 </pic:pic>
               </a:graphicData>
@@ -2858,10 +1953,10 @@
         </w:rPr>
         <w:lastRenderedPageBreak/>
         <w:drawing>
-          <wp:inline distT="0" distB="0" distL="0" distR="0">
-            <wp:extent cx="5940425" cy="3163999"/>
+          <wp:inline distT="0" distB="0" distL="0" distR="0" wp14:anchorId="6DDC4CF1" wp14:editId="200D40B4">
+            <wp:extent cx="5940425" cy="2955804"/>
             <wp:effectExtent l="0" t="0" r="0" b="0"/>
-            <wp:docPr id="4" name="Рисунок 4" descr="D:\Work\DoctorSoft\3.png"/>
+            <wp:docPr id="7" name="Рисунок 7"/>
             <wp:cNvGraphicFramePr>
               <a:graphicFrameLocks xmlns:a="http://schemas.openxmlformats.org/drawingml/2006/main" noChangeAspect="1"/>
             </wp:cNvGraphicFramePr>
@@ -2869,36 +1964,23 @@
               <a:graphicData uri="http://schemas.openxmlformats.org/drawingml/2006/picture">
                 <pic:pic xmlns:pic="http://schemas.openxmlformats.org/drawingml/2006/picture">
                   <pic:nvPicPr>
-                    <pic:cNvPr id="0" name="Picture 3" descr="D:\Work\DoctorSoft\3.png"/>
-                    <pic:cNvPicPr>
-                      <a:picLocks noChangeAspect="1" noChangeArrowheads="1"/>
-                    </pic:cNvPicPr>
+                    <pic:cNvPr id="0" name=""/>
+                    <pic:cNvPicPr/>
                   </pic:nvPicPr>
                   <pic:blipFill>
-                    <a:blip r:embed="rId10">
-                      <a:extLst>
-                        <a:ext uri="{28A0092B-C50C-407E-A947-70E740481C1C}">
-                          <a14:useLocalDpi xmlns:a14="http://schemas.microsoft.com/office/drawing/2010/main" val="0"/>
-                        </a:ext>
-                      </a:extLst>
-                    </a:blip>
-                    <a:srcRect/>
+                    <a:blip r:embed="rId10"/>
                     <a:stretch>
                       <a:fillRect/>
                     </a:stretch>
                   </pic:blipFill>
-                  <pic:spPr bwMode="auto">
+                  <pic:spPr>
                     <a:xfrm>
                       <a:off x="0" y="0"/>
-                      <a:ext cx="5940425" cy="3163999"/>
+                      <a:ext cx="5940425" cy="2955804"/>
                     </a:xfrm>
                     <a:prstGeom prst="rect">
                       <a:avLst/>
                     </a:prstGeom>
-                    <a:noFill/>
-                    <a:ln>
-                      <a:noFill/>
-                    </a:ln>
                   </pic:spPr>
                 </pic:pic>
               </a:graphicData>
@@ -2965,10 +2047,10 @@
           <w:lang w:eastAsia="ru-RU"/>
         </w:rPr>
         <w:drawing>
-          <wp:inline distT="0" distB="0" distL="0" distR="0" wp14:anchorId="2468380E" wp14:editId="0ECA09B8">
-            <wp:extent cx="5940425" cy="3244579"/>
+          <wp:inline distT="0" distB="0" distL="0" distR="0" wp14:anchorId="18D1D807" wp14:editId="2D080D87">
+            <wp:extent cx="5940425" cy="3285045"/>
             <wp:effectExtent l="0" t="0" r="0" b="0"/>
-            <wp:docPr id="3" name="Рисунок 3"/>
+            <wp:docPr id="9" name="Рисунок 9"/>
             <wp:cNvGraphicFramePr>
               <a:graphicFrameLocks xmlns:a="http://schemas.openxmlformats.org/drawingml/2006/main" noChangeAspect="1"/>
             </wp:cNvGraphicFramePr>
@@ -2988,7 +2070,7 @@
                   <pic:spPr>
                     <a:xfrm>
                       <a:off x="0" y="0"/>
-                      <a:ext cx="5940425" cy="3244579"/>
+                      <a:ext cx="5940425" cy="3285045"/>
                     </a:xfrm>
                     <a:prstGeom prst="rect">
                       <a:avLst/>
@@ -3075,10 +2157,10 @@
         </w:rPr>
         <w:lastRenderedPageBreak/>
         <w:drawing>
-          <wp:inline distT="0" distB="0" distL="0" distR="0" wp14:anchorId="5808B2AF" wp14:editId="61215625">
-            <wp:extent cx="5940425" cy="3208406"/>
+          <wp:inline distT="0" distB="0" distL="0" distR="0" wp14:anchorId="20943F6E" wp14:editId="5A4D2429">
+            <wp:extent cx="5940425" cy="3271556"/>
             <wp:effectExtent l="0" t="0" r="0" b="0"/>
-            <wp:docPr id="6" name="Рисунок 6"/>
+            <wp:docPr id="13" name="Рисунок 13"/>
             <wp:cNvGraphicFramePr>
               <a:graphicFrameLocks xmlns:a="http://schemas.openxmlformats.org/drawingml/2006/main" noChangeAspect="1"/>
             </wp:cNvGraphicFramePr>
@@ -3098,7 +2180,7 @@
                   <pic:spPr>
                     <a:xfrm>
                       <a:off x="0" y="0"/>
-                      <a:ext cx="5940425" cy="3208406"/>
+                      <a:ext cx="5940425" cy="3271556"/>
                     </a:xfrm>
                     <a:prstGeom prst="rect">
                       <a:avLst/>
@@ -3186,10 +2268,10 @@
           <w:lang w:eastAsia="ru-RU"/>
         </w:rPr>
         <w:drawing>
-          <wp:inline distT="0" distB="0" distL="0" distR="0" wp14:anchorId="127D81CC" wp14:editId="53250C29">
-            <wp:extent cx="5940425" cy="3062486"/>
+          <wp:inline distT="0" distB="0" distL="0" distR="0" wp14:anchorId="7F30C92B" wp14:editId="7817990F">
+            <wp:extent cx="5940425" cy="3030604"/>
             <wp:effectExtent l="0" t="0" r="0" b="0"/>
-            <wp:docPr id="8" name="Рисунок 8"/>
+            <wp:docPr id="21" name="Рисунок 21"/>
             <wp:cNvGraphicFramePr>
               <a:graphicFrameLocks xmlns:a="http://schemas.openxmlformats.org/drawingml/2006/main" noChangeAspect="1"/>
             </wp:cNvGraphicFramePr>
@@ -3209,7 +2291,7 @@
                   <pic:spPr>
                     <a:xfrm>
                       <a:off x="0" y="0"/>
-                      <a:ext cx="5940425" cy="3062486"/>
+                      <a:ext cx="5940425" cy="3030604"/>
                     </a:xfrm>
                     <a:prstGeom prst="rect">
                       <a:avLst/>
@@ -3273,12 +2355,16 @@
     <w:p/>
     <w:p>
       <w:r>
+        <w:rPr>
+          <w:noProof/>
+          <w:lang w:eastAsia="ru-RU"/>
+        </w:rPr>
         <w:lastRenderedPageBreak/>
         <w:drawing>
-          <wp:inline distT="0" distB="0" distL="0" distR="0" wp14:anchorId="59393B67" wp14:editId="29658C36">
-            <wp:extent cx="5940425" cy="2948447"/>
+          <wp:inline distT="0" distB="0" distL="0" distR="0" wp14:anchorId="0BF1A459" wp14:editId="6A87F4C3">
+            <wp:extent cx="5940425" cy="2973585"/>
             <wp:effectExtent l="0" t="0" r="0" b="0"/>
-            <wp:docPr id="10" name="Рисунок 10"/>
+            <wp:docPr id="22" name="Рисунок 22"/>
             <wp:cNvGraphicFramePr>
               <a:graphicFrameLocks xmlns:a="http://schemas.openxmlformats.org/drawingml/2006/main" noChangeAspect="1"/>
             </wp:cNvGraphicFramePr>
@@ -3298,7 +2384,7 @@
                   <pic:spPr>
                     <a:xfrm>
                       <a:off x="0" y="0"/>
-                      <a:ext cx="5940425" cy="2948447"/>
+                      <a:ext cx="5940425" cy="2973585"/>
                     </a:xfrm>
                     <a:prstGeom prst="rect">
                       <a:avLst/>
@@ -3359,15 +2445,11 @@
     <w:p/>
     <w:p>
       <w:r>
-        <w:rPr>
-          <w:noProof/>
-          <w:lang w:eastAsia="ru-RU"/>
-        </w:rPr>
         <w:drawing>
-          <wp:inline distT="0" distB="0" distL="0" distR="0" wp14:anchorId="73FE3738" wp14:editId="061778CC">
-            <wp:extent cx="5940425" cy="3078426"/>
+          <wp:inline distT="0" distB="0" distL="0" distR="0" wp14:anchorId="498A0D6E" wp14:editId="2DFFC96C">
+            <wp:extent cx="5940425" cy="3002401"/>
             <wp:effectExtent l="0" t="0" r="0" b="0"/>
-            <wp:docPr id="11" name="Рисунок 11"/>
+            <wp:docPr id="27" name="Рисунок 27"/>
             <wp:cNvGraphicFramePr>
               <a:graphicFrameLocks xmlns:a="http://schemas.openxmlformats.org/drawingml/2006/main" noChangeAspect="1"/>
             </wp:cNvGraphicFramePr>
@@ -3387,7 +2469,7 @@
                   <pic:spPr>
                     <a:xfrm>
                       <a:off x="0" y="0"/>
-                      <a:ext cx="5940425" cy="3078426"/>
+                      <a:ext cx="5940425" cy="3002401"/>
                     </a:xfrm>
                     <a:prstGeom prst="rect">
                       <a:avLst/>
@@ -3403,15 +2485,15 @@
     <w:p>
       <w:proofErr w:type="spellStart"/>
       <w:r>
-        <w:t>Main</w:t>
-      </w:r>
-      <w:proofErr w:type="spellEnd"/>
-      <w:r>
-        <w:t xml:space="preserve"> </w:t>
-      </w:r>
-      <w:proofErr w:type="spellStart"/>
-      <w:r>
-        <w:t>Page</w:t>
+        <w:t>Send</w:t>
+      </w:r>
+      <w:proofErr w:type="spellEnd"/>
+      <w:r>
+        <w:t xml:space="preserve"> </w:t>
+      </w:r>
+      <w:proofErr w:type="spellStart"/>
+      <w:r>
+        <w:t>Discharge</w:t>
       </w:r>
       <w:proofErr w:type="spellEnd"/>
       <w:r>
@@ -3419,7 +2501,7 @@
       </w:r>
       <w:proofErr w:type="spellStart"/>
       <w:r>
-        <w:t>Clinic</w:t>
+        <w:t>Hospital</w:t>
       </w:r>
       <w:proofErr w:type="spellEnd"/>
       <w:r>
@@ -3431,22 +2513,17 @@
       </w:r>
       <w:proofErr w:type="spellEnd"/>
       <w:r>
-        <w:t xml:space="preserve">) </w:t>
-      </w:r>
-      <w:r>
-        <w:t>–</w:t>
-      </w:r>
-      <w:r>
-        <w:t xml:space="preserve"> </w:t>
+        <w:t xml:space="preserve">) - </w:t>
       </w:r>
       <w:proofErr w:type="spellStart"/>
       <w:r>
         <w:t>ru</w:t>
       </w:r>
       <w:proofErr w:type="spellEnd"/>
+      <w:r>
+        <w:t xml:space="preserve"> </w:t>
+      </w:r>
     </w:p>
-    <w:p/>
-    <w:p/>
     <w:p>
       <w:r>
         <w:rPr>
@@ -3455,10 +2532,10 @@
         </w:rPr>
         <w:lastRenderedPageBreak/>
         <w:drawing>
-          <wp:inline distT="0" distB="0" distL="0" distR="0" wp14:anchorId="319D317C" wp14:editId="4A39019F">
-            <wp:extent cx="5940425" cy="2935572"/>
+          <wp:inline distT="0" distB="0" distL="0" distR="0" wp14:anchorId="73FE3738" wp14:editId="061778CC">
+            <wp:extent cx="5940425" cy="3078426"/>
             <wp:effectExtent l="0" t="0" r="0" b="0"/>
-            <wp:docPr id="12" name="Рисунок 12"/>
+            <wp:docPr id="11" name="Рисунок 11"/>
             <wp:cNvGraphicFramePr>
               <a:graphicFrameLocks xmlns:a="http://schemas.openxmlformats.org/drawingml/2006/main" noChangeAspect="1"/>
             </wp:cNvGraphicFramePr>
@@ -3478,7 +2555,7 @@
                   <pic:spPr>
                     <a:xfrm>
                       <a:off x="0" y="0"/>
-                      <a:ext cx="5940425" cy="2935572"/>
+                      <a:ext cx="5940425" cy="3078426"/>
                     </a:xfrm>
                     <a:prstGeom prst="rect">
                       <a:avLst/>
@@ -3494,7 +2571,7 @@
     <w:p>
       <w:proofErr w:type="spellStart"/>
       <w:r>
-        <w:t>Registration</w:t>
+        <w:t>Main</w:t>
       </w:r>
       <w:proofErr w:type="spellEnd"/>
       <w:r>
@@ -3506,15 +2583,7 @@
       </w:r>
       <w:proofErr w:type="spellEnd"/>
       <w:r>
-        <w:t xml:space="preserve"> </w:t>
-      </w:r>
-      <w:proofErr w:type="spellStart"/>
-      <w:r>
-        <w:t>Step</w:t>
-      </w:r>
-      <w:proofErr w:type="spellEnd"/>
-      <w:r>
-        <w:t xml:space="preserve"> 1 (</w:t>
+        <w:t xml:space="preserve"> (</w:t>
       </w:r>
       <w:proofErr w:type="spellStart"/>
       <w:r>
@@ -3545,13 +2614,18 @@
       <w:proofErr w:type="spellEnd"/>
     </w:p>
     <w:p/>
+    <w:p/>
     <w:p>
       <w:r>
+        <w:rPr>
+          <w:noProof/>
+          <w:lang w:eastAsia="ru-RU"/>
+        </w:rPr>
         <w:drawing>
-          <wp:inline distT="0" distB="0" distL="0" distR="0" wp14:anchorId="7A9D9F1B" wp14:editId="2A5F2181">
+          <wp:inline distT="0" distB="0" distL="0" distR="0" wp14:anchorId="319D317C" wp14:editId="4A39019F">
             <wp:extent cx="5940425" cy="2935572"/>
             <wp:effectExtent l="0" t="0" r="0" b="0"/>
-            <wp:docPr id="20" name="Рисунок 20"/>
+            <wp:docPr id="12" name="Рисунок 12"/>
             <wp:cNvGraphicFramePr>
               <a:graphicFrameLocks xmlns:a="http://schemas.openxmlformats.org/drawingml/2006/main" noChangeAspect="1"/>
             </wp:cNvGraphicFramePr>
@@ -3607,7 +2681,7 @@
       </w:r>
       <w:proofErr w:type="spellEnd"/>
       <w:r>
-        <w:t xml:space="preserve"> 2 (</w:t>
+        <w:t xml:space="preserve"> 1 (</w:t>
       </w:r>
       <w:proofErr w:type="spellStart"/>
       <w:r>
@@ -3637,7 +2711,6 @@
       </w:r>
       <w:proofErr w:type="spellEnd"/>
     </w:p>
-    <w:p/>
     <w:p/>
     <w:p>
       <w:r>
@@ -3647,10 +2720,10 @@
         </w:rPr>
         <w:lastRenderedPageBreak/>
         <w:drawing>
-          <wp:inline distT="0" distB="0" distL="0" distR="0" wp14:anchorId="5DB87849" wp14:editId="46391E10">
-            <wp:extent cx="5940425" cy="3031830"/>
+          <wp:inline distT="0" distB="0" distL="0" distR="0" wp14:anchorId="7A9D9F1B" wp14:editId="2A5F2181">
+            <wp:extent cx="5940425" cy="2935572"/>
             <wp:effectExtent l="0" t="0" r="0" b="0"/>
-            <wp:docPr id="14" name="Рисунок 14"/>
+            <wp:docPr id="20" name="Рисунок 20"/>
             <wp:cNvGraphicFramePr>
               <a:graphicFrameLocks xmlns:a="http://schemas.openxmlformats.org/drawingml/2006/main" noChangeAspect="1"/>
             </wp:cNvGraphicFramePr>
@@ -3670,7 +2743,7 @@
                   <pic:spPr>
                     <a:xfrm>
                       <a:off x="0" y="0"/>
-                      <a:ext cx="5940425" cy="3031830"/>
+                      <a:ext cx="5940425" cy="2935572"/>
                     </a:xfrm>
                     <a:prstGeom prst="rect">
                       <a:avLst/>
@@ -3706,7 +2779,7 @@
       </w:r>
       <w:proofErr w:type="spellEnd"/>
       <w:r>
-        <w:t xml:space="preserve"> 3 (</w:t>
+        <w:t xml:space="preserve"> 2 (</w:t>
       </w:r>
       <w:proofErr w:type="spellStart"/>
       <w:r>
@@ -3722,16 +2795,19 @@
       </w:r>
       <w:proofErr w:type="spellEnd"/>
       <w:r>
-        <w:t xml:space="preserve">) - </w:t>
+        <w:t xml:space="preserve">) </w:t>
+      </w:r>
+      <w:r>
+        <w:t>–</w:t>
+      </w:r>
+      <w:r>
+        <w:t xml:space="preserve"> </w:t>
       </w:r>
       <w:proofErr w:type="spellStart"/>
       <w:r>
         <w:t>ru</w:t>
       </w:r>
       <w:proofErr w:type="spellEnd"/>
-      <w:r>
-        <w:t xml:space="preserve"> </w:t>
-      </w:r>
     </w:p>
     <w:p/>
     <w:p/>
@@ -3742,10 +2818,10 @@
           <w:lang w:eastAsia="ru-RU"/>
         </w:rPr>
         <w:drawing>
-          <wp:inline distT="0" distB="0" distL="0" distR="0" wp14:anchorId="49EBA2DE" wp14:editId="7C250F8A">
-            <wp:extent cx="5940425" cy="2816015"/>
+          <wp:inline distT="0" distB="0" distL="0" distR="0" wp14:anchorId="5DB87849" wp14:editId="46391E10">
+            <wp:extent cx="5940425" cy="3031830"/>
             <wp:effectExtent l="0" t="0" r="0" b="0"/>
-            <wp:docPr id="15" name="Рисунок 15"/>
+            <wp:docPr id="14" name="Рисунок 14"/>
             <wp:cNvGraphicFramePr>
               <a:graphicFrameLocks xmlns:a="http://schemas.openxmlformats.org/drawingml/2006/main" noChangeAspect="1"/>
             </wp:cNvGraphicFramePr>
@@ -3765,7 +2841,7 @@
                   <pic:spPr>
                     <a:xfrm>
                       <a:off x="0" y="0"/>
-                      <a:ext cx="5940425" cy="2816015"/>
+                      <a:ext cx="5940425" cy="3031830"/>
                     </a:xfrm>
                     <a:prstGeom prst="rect">
                       <a:avLst/>
@@ -3781,14 +2857,6 @@
     <w:p>
       <w:proofErr w:type="spellStart"/>
       <w:r>
-        <w:t>Cancel</w:t>
-      </w:r>
-      <w:proofErr w:type="spellEnd"/>
-      <w:r>
-        <w:t xml:space="preserve"> </w:t>
-      </w:r>
-      <w:proofErr w:type="spellStart"/>
-      <w:r>
         <w:t>Registration</w:t>
       </w:r>
       <w:proofErr w:type="spellEnd"/>
@@ -3797,19 +2865,19 @@
       </w:r>
       <w:proofErr w:type="spellStart"/>
       <w:r>
-        <w:t>Table</w:t>
-      </w:r>
-      <w:proofErr w:type="spellEnd"/>
-      <w:r>
-        <w:t xml:space="preserve"> </w:t>
-      </w:r>
-      <w:proofErr w:type="spellStart"/>
-      <w:r>
         <w:t>Page</w:t>
       </w:r>
       <w:proofErr w:type="spellEnd"/>
       <w:r>
-        <w:t xml:space="preserve"> (</w:t>
+        <w:t xml:space="preserve"> </w:t>
+      </w:r>
+      <w:proofErr w:type="spellStart"/>
+      <w:r>
+        <w:t>Step</w:t>
+      </w:r>
+      <w:proofErr w:type="spellEnd"/>
+      <w:r>
+        <w:t xml:space="preserve"> 3 (</w:t>
       </w:r>
       <w:proofErr w:type="spellStart"/>
       <w:r>
@@ -3825,19 +2893,16 @@
       </w:r>
       <w:proofErr w:type="spellEnd"/>
       <w:r>
-        <w:t xml:space="preserve">) </w:t>
-      </w:r>
-      <w:r>
-        <w:t>–</w:t>
-      </w:r>
-      <w:r>
-        <w:t xml:space="preserve"> </w:t>
+        <w:t xml:space="preserve">) - </w:t>
       </w:r>
       <w:proofErr w:type="spellStart"/>
       <w:r>
         <w:t>ru</w:t>
       </w:r>
       <w:proofErr w:type="spellEnd"/>
+      <w:r>
+        <w:t xml:space="preserve"> </w:t>
+      </w:r>
     </w:p>
     <w:p/>
     <w:p/>
@@ -3849,10 +2914,10 @@
         </w:rPr>
         <w:lastRenderedPageBreak/>
         <w:drawing>
-          <wp:inline distT="0" distB="0" distL="0" distR="0" wp14:anchorId="7D713B22" wp14:editId="11FA60A3">
-            <wp:extent cx="5940425" cy="3034283"/>
+          <wp:inline distT="0" distB="0" distL="0" distR="0" wp14:anchorId="49EBA2DE" wp14:editId="7C250F8A">
+            <wp:extent cx="5940425" cy="2816015"/>
             <wp:effectExtent l="0" t="0" r="0" b="0"/>
-            <wp:docPr id="16" name="Рисунок 16"/>
+            <wp:docPr id="15" name="Рисунок 15"/>
             <wp:cNvGraphicFramePr>
               <a:graphicFrameLocks xmlns:a="http://schemas.openxmlformats.org/drawingml/2006/main" noChangeAspect="1"/>
             </wp:cNvGraphicFramePr>
@@ -3872,7 +2937,7 @@
                   <pic:spPr>
                     <a:xfrm>
                       <a:off x="0" y="0"/>
-                      <a:ext cx="5940425" cy="3034283"/>
+                      <a:ext cx="5940425" cy="2816015"/>
                     </a:xfrm>
                     <a:prstGeom prst="rect">
                       <a:avLst/>
@@ -3888,15 +2953,23 @@
     <w:p>
       <w:proofErr w:type="spellStart"/>
       <w:r>
-        <w:t>Messages</w:t>
-      </w:r>
-      <w:proofErr w:type="spellEnd"/>
-      <w:r>
-        <w:t xml:space="preserve"> </w:t>
-      </w:r>
-      <w:proofErr w:type="spellStart"/>
-      <w:r>
-        <w:t>List</w:t>
+        <w:t>Cancel</w:t>
+      </w:r>
+      <w:proofErr w:type="spellEnd"/>
+      <w:r>
+        <w:t xml:space="preserve"> </w:t>
+      </w:r>
+      <w:proofErr w:type="spellStart"/>
+      <w:r>
+        <w:t>Registration</w:t>
+      </w:r>
+      <w:proofErr w:type="spellEnd"/>
+      <w:r>
+        <w:t xml:space="preserve"> </w:t>
+      </w:r>
+      <w:proofErr w:type="spellStart"/>
+      <w:r>
+        <w:t>Table</w:t>
       </w:r>
       <w:proofErr w:type="spellEnd"/>
       <w:r>
@@ -3924,7 +2997,13 @@
       </w:r>
       <w:proofErr w:type="spellEnd"/>
       <w:r>
-        <w:t xml:space="preserve">)  - </w:t>
+        <w:t xml:space="preserve">) </w:t>
+      </w:r>
+      <w:r>
+        <w:t>–</w:t>
+      </w:r>
+      <w:r>
+        <w:t xml:space="preserve"> </w:t>
       </w:r>
       <w:proofErr w:type="spellStart"/>
       <w:r>
@@ -3932,6 +3011,7 @@
       </w:r>
       <w:proofErr w:type="spellEnd"/>
     </w:p>
+    <w:p/>
     <w:p/>
     <w:p>
       <w:r>
@@ -3940,10 +3020,10 @@
           <w:lang w:eastAsia="ru-RU"/>
         </w:rPr>
         <w:drawing>
-          <wp:inline distT="0" distB="0" distL="0" distR="0" wp14:anchorId="0B7E7E64" wp14:editId="3D848106">
-            <wp:extent cx="5940425" cy="3091302"/>
+          <wp:inline distT="0" distB="0" distL="0" distR="0" wp14:anchorId="7D713B22" wp14:editId="11FA60A3">
+            <wp:extent cx="5940425" cy="3034283"/>
             <wp:effectExtent l="0" t="0" r="0" b="0"/>
-            <wp:docPr id="17" name="Рисунок 17"/>
+            <wp:docPr id="16" name="Рисунок 16"/>
             <wp:cNvGraphicFramePr>
               <a:graphicFrameLocks xmlns:a="http://schemas.openxmlformats.org/drawingml/2006/main" noChangeAspect="1"/>
             </wp:cNvGraphicFramePr>
@@ -3963,7 +3043,7 @@
                   <pic:spPr>
                     <a:xfrm>
                       <a:off x="0" y="0"/>
-                      <a:ext cx="5940425" cy="3091302"/>
+                      <a:ext cx="5940425" cy="3034283"/>
                     </a:xfrm>
                     <a:prstGeom prst="rect">
                       <a:avLst/>
@@ -3979,7 +3059,15 @@
     <w:p>
       <w:proofErr w:type="spellStart"/>
       <w:r>
-        <w:t>Main</w:t>
+        <w:t>Messages</w:t>
+      </w:r>
+      <w:proofErr w:type="spellEnd"/>
+      <w:r>
+        <w:t xml:space="preserve"> </w:t>
+      </w:r>
+      <w:proofErr w:type="spellStart"/>
+      <w:r>
+        <w:t>List</w:t>
       </w:r>
       <w:proofErr w:type="spellEnd"/>
       <w:r>
@@ -3995,7 +3083,7 @@
       </w:r>
       <w:proofErr w:type="spellStart"/>
       <w:r>
-        <w:t>Reception</w:t>
+        <w:t>Clinic</w:t>
       </w:r>
       <w:proofErr w:type="spellEnd"/>
       <w:r>
@@ -4007,18 +3095,14 @@
       </w:r>
       <w:proofErr w:type="spellEnd"/>
       <w:r>
-        <w:t xml:space="preserve">) - </w:t>
+        <w:t xml:space="preserve">)  - </w:t>
       </w:r>
       <w:proofErr w:type="spellStart"/>
       <w:r>
         <w:t>ru</w:t>
       </w:r>
       <w:proofErr w:type="spellEnd"/>
-      <w:r>
-        <w:t xml:space="preserve">  </w:t>
-      </w:r>
     </w:p>
-    <w:p/>
     <w:p/>
     <w:p>
       <w:r>
@@ -4028,10 +3112,10 @@
         </w:rPr>
         <w:lastRenderedPageBreak/>
         <w:drawing>
-          <wp:inline distT="0" distB="0" distL="0" distR="0" wp14:anchorId="509FA178" wp14:editId="415B5173">
-            <wp:extent cx="5940425" cy="2998109"/>
+          <wp:inline distT="0" distB="0" distL="0" distR="0" wp14:anchorId="0B7E7E64" wp14:editId="3D848106">
+            <wp:extent cx="5940425" cy="3091302"/>
             <wp:effectExtent l="0" t="0" r="0" b="0"/>
-            <wp:docPr id="18" name="Рисунок 18"/>
+            <wp:docPr id="17" name="Рисунок 17"/>
             <wp:cNvGraphicFramePr>
               <a:graphicFrameLocks xmlns:a="http://schemas.openxmlformats.org/drawingml/2006/main" noChangeAspect="1"/>
             </wp:cNvGraphicFramePr>
@@ -4051,7 +3135,7 @@
                   <pic:spPr>
                     <a:xfrm>
                       <a:off x="0" y="0"/>
-                      <a:ext cx="5940425" cy="2998109"/>
+                      <a:ext cx="5940425" cy="3091302"/>
                     </a:xfrm>
                     <a:prstGeom prst="rect">
                       <a:avLst/>
@@ -4067,23 +3151,7 @@
     <w:p>
       <w:proofErr w:type="spellStart"/>
       <w:r>
-        <w:t>Confirm</w:t>
-      </w:r>
-      <w:proofErr w:type="spellEnd"/>
-      <w:r>
-        <w:t xml:space="preserve"> </w:t>
-      </w:r>
-      <w:proofErr w:type="spellStart"/>
-      <w:r>
-        <w:t>Patient's</w:t>
-      </w:r>
-      <w:proofErr w:type="spellEnd"/>
-      <w:r>
-        <w:t xml:space="preserve"> </w:t>
-      </w:r>
-      <w:proofErr w:type="spellStart"/>
-      <w:r>
-        <w:t>Arrival</w:t>
+        <w:t>Main</w:t>
       </w:r>
       <w:proofErr w:type="spellEnd"/>
       <w:r>
@@ -4099,14 +3167,6 @@
       </w:r>
       <w:proofErr w:type="spellStart"/>
       <w:r>
-        <w:t>for</w:t>
-      </w:r>
-      <w:proofErr w:type="spellEnd"/>
-      <w:r>
-        <w:t xml:space="preserve"> </w:t>
-      </w:r>
-      <w:proofErr w:type="spellStart"/>
-      <w:r>
         <w:t>Reception</w:t>
       </w:r>
       <w:proofErr w:type="spellEnd"/>
@@ -4119,19 +3179,16 @@
       </w:r>
       <w:proofErr w:type="spellEnd"/>
       <w:r>
-        <w:t xml:space="preserve">) </w:t>
-      </w:r>
-      <w:r>
-        <w:t>–</w:t>
-      </w:r>
-      <w:r>
-        <w:t xml:space="preserve"> </w:t>
+        <w:t xml:space="preserve">) - </w:t>
       </w:r>
       <w:proofErr w:type="spellStart"/>
       <w:r>
         <w:t>ru</w:t>
       </w:r>
       <w:proofErr w:type="spellEnd"/>
+      <w:r>
+        <w:t xml:space="preserve">  </w:t>
+      </w:r>
     </w:p>
     <w:p/>
     <w:p/>
@@ -4142,10 +3199,10 @@
           <w:lang w:eastAsia="ru-RU"/>
         </w:rPr>
         <w:drawing>
-          <wp:inline distT="0" distB="0" distL="0" distR="0" wp14:anchorId="599E2BD3" wp14:editId="05F0C156">
-            <wp:extent cx="5940425" cy="3090076"/>
+          <wp:inline distT="0" distB="0" distL="0" distR="0" wp14:anchorId="509FA178" wp14:editId="415B5173">
+            <wp:extent cx="5940425" cy="2998109"/>
             <wp:effectExtent l="0" t="0" r="0" b="0"/>
-            <wp:docPr id="19" name="Рисунок 19"/>
+            <wp:docPr id="18" name="Рисунок 18"/>
             <wp:cNvGraphicFramePr>
               <a:graphicFrameLocks xmlns:a="http://schemas.openxmlformats.org/drawingml/2006/main" noChangeAspect="1"/>
             </wp:cNvGraphicFramePr>
@@ -4165,6 +3222,121 @@
                   <pic:spPr>
                     <a:xfrm>
                       <a:off x="0" y="0"/>
+                      <a:ext cx="5940425" cy="2998109"/>
+                    </a:xfrm>
+                    <a:prstGeom prst="rect">
+                      <a:avLst/>
+                    </a:prstGeom>
+                  </pic:spPr>
+                </pic:pic>
+              </a:graphicData>
+            </a:graphic>
+          </wp:inline>
+        </w:drawing>
+      </w:r>
+    </w:p>
+    <w:p>
+      <w:proofErr w:type="spellStart"/>
+      <w:r>
+        <w:t>Confirm</w:t>
+      </w:r>
+      <w:proofErr w:type="spellEnd"/>
+      <w:r>
+        <w:t xml:space="preserve"> </w:t>
+      </w:r>
+      <w:proofErr w:type="spellStart"/>
+      <w:r>
+        <w:t>Patient's</w:t>
+      </w:r>
+      <w:proofErr w:type="spellEnd"/>
+      <w:r>
+        <w:t xml:space="preserve"> </w:t>
+      </w:r>
+      <w:proofErr w:type="spellStart"/>
+      <w:r>
+        <w:t>Arrival</w:t>
+      </w:r>
+      <w:proofErr w:type="spellEnd"/>
+      <w:r>
+        <w:t xml:space="preserve"> </w:t>
+      </w:r>
+      <w:proofErr w:type="spellStart"/>
+      <w:r>
+        <w:t>Page</w:t>
+      </w:r>
+      <w:proofErr w:type="spellEnd"/>
+      <w:r>
+        <w:t xml:space="preserve"> (</w:t>
+      </w:r>
+      <w:proofErr w:type="spellStart"/>
+      <w:r>
+        <w:t>for</w:t>
+      </w:r>
+      <w:proofErr w:type="spellEnd"/>
+      <w:r>
+        <w:t xml:space="preserve"> </w:t>
+      </w:r>
+      <w:proofErr w:type="spellStart"/>
+      <w:r>
+        <w:t>Reception</w:t>
+      </w:r>
+      <w:proofErr w:type="spellEnd"/>
+      <w:r>
+        <w:t xml:space="preserve"> </w:t>
+      </w:r>
+      <w:proofErr w:type="spellStart"/>
+      <w:r>
+        <w:t>User</w:t>
+      </w:r>
+      <w:proofErr w:type="spellEnd"/>
+      <w:r>
+        <w:t xml:space="preserve">) </w:t>
+      </w:r>
+      <w:r>
+        <w:t>–</w:t>
+      </w:r>
+      <w:r>
+        <w:t xml:space="preserve"> </w:t>
+      </w:r>
+      <w:proofErr w:type="spellStart"/>
+      <w:r>
+        <w:t>ru</w:t>
+      </w:r>
+      <w:proofErr w:type="spellEnd"/>
+    </w:p>
+    <w:p/>
+    <w:p/>
+    <w:p>
+      <w:r>
+        <w:rPr>
+          <w:noProof/>
+          <w:lang w:eastAsia="ru-RU"/>
+        </w:rPr>
+        <w:lastRenderedPageBreak/>
+        <w:drawing>
+          <wp:inline distT="0" distB="0" distL="0" distR="0" wp14:anchorId="599E2BD3" wp14:editId="05F0C156">
+            <wp:extent cx="5940425" cy="3090076"/>
+            <wp:effectExtent l="0" t="0" r="0" b="0"/>
+            <wp:docPr id="19" name="Рисунок 19"/>
+            <wp:cNvGraphicFramePr>
+              <a:graphicFrameLocks xmlns:a="http://schemas.openxmlformats.org/drawingml/2006/main" noChangeAspect="1"/>
+            </wp:cNvGraphicFramePr>
+            <a:graphic xmlns:a="http://schemas.openxmlformats.org/drawingml/2006/main">
+              <a:graphicData uri="http://schemas.openxmlformats.org/drawingml/2006/picture">
+                <pic:pic xmlns:pic="http://schemas.openxmlformats.org/drawingml/2006/picture">
+                  <pic:nvPicPr>
+                    <pic:cNvPr id="0" name=""/>
+                    <pic:cNvPicPr/>
+                  </pic:nvPicPr>
+                  <pic:blipFill>
+                    <a:blip r:embed="rId24"/>
+                    <a:stretch>
+                      <a:fillRect/>
+                    </a:stretch>
+                  </pic:blipFill>
+                  <pic:spPr>
+                    <a:xfrm>
+                      <a:off x="0" y="0"/>
                       <a:ext cx="5940425" cy="3090076"/>
                     </a:xfrm>
                     <a:prstGeom prst="rect">
@@ -4232,6 +3404,205 @@
       <w:proofErr w:type="spellEnd"/>
       <w:r>
         <w:t xml:space="preserve">) - </w:t>
+      </w:r>
+      <w:proofErr w:type="spellStart"/>
+      <w:r>
+        <w:t>ru</w:t>
+      </w:r>
+      <w:proofErr w:type="spellEnd"/>
+      <w:r>
+        <w:t xml:space="preserve"> </w:t>
+      </w:r>
+    </w:p>
+    <w:p/>
+    <w:p/>
+    <w:p>
+      <w:r>
+        <w:drawing>
+          <wp:inline distT="0" distB="0" distL="0" distR="0" wp14:anchorId="6BC940F9" wp14:editId="4E5D6707">
+            <wp:extent cx="5940425" cy="3009145"/>
+            <wp:effectExtent l="0" t="0" r="0" b="0"/>
+            <wp:docPr id="25" name="Рисунок 25"/>
+            <wp:cNvGraphicFramePr>
+              <a:graphicFrameLocks xmlns:a="http://schemas.openxmlformats.org/drawingml/2006/main" noChangeAspect="1"/>
+            </wp:cNvGraphicFramePr>
+            <a:graphic xmlns:a="http://schemas.openxmlformats.org/drawingml/2006/main">
+              <a:graphicData uri="http://schemas.openxmlformats.org/drawingml/2006/picture">
+                <pic:pic xmlns:pic="http://schemas.openxmlformats.org/drawingml/2006/picture">
+                  <pic:nvPicPr>
+                    <pic:cNvPr id="0" name=""/>
+                    <pic:cNvPicPr/>
+                  </pic:nvPicPr>
+                  <pic:blipFill>
+                    <a:blip r:embed="rId25"/>
+                    <a:stretch>
+                      <a:fillRect/>
+                    </a:stretch>
+                  </pic:blipFill>
+                  <pic:spPr>
+                    <a:xfrm>
+                      <a:off x="0" y="0"/>
+                      <a:ext cx="5940425" cy="3009145"/>
+                    </a:xfrm>
+                    <a:prstGeom prst="rect">
+                      <a:avLst/>
+                    </a:prstGeom>
+                  </pic:spPr>
+                </pic:pic>
+              </a:graphicData>
+            </a:graphic>
+          </wp:inline>
+        </w:drawing>
+      </w:r>
+    </w:p>
+    <w:p>
+      <w:proofErr w:type="spellStart"/>
+      <w:r>
+        <w:t>Main</w:t>
+      </w:r>
+      <w:proofErr w:type="spellEnd"/>
+      <w:r>
+        <w:t xml:space="preserve"> </w:t>
+      </w:r>
+      <w:proofErr w:type="spellStart"/>
+      <w:r>
+        <w:t>Page</w:t>
+      </w:r>
+      <w:proofErr w:type="spellEnd"/>
+      <w:r>
+        <w:t xml:space="preserve"> (</w:t>
+      </w:r>
+      <w:proofErr w:type="spellStart"/>
+      <w:r>
+        <w:t>Clinic</w:t>
+      </w:r>
+      <w:proofErr w:type="spellEnd"/>
+      <w:r>
+        <w:t xml:space="preserve"> </w:t>
+      </w:r>
+      <w:proofErr w:type="spellStart"/>
+      <w:r>
+        <w:t>Discharges</w:t>
+      </w:r>
+      <w:proofErr w:type="spellEnd"/>
+      <w:r>
+        <w:t xml:space="preserve"> </w:t>
+      </w:r>
+      <w:proofErr w:type="spellStart"/>
+      <w:r>
+        <w:t>Recipient</w:t>
+      </w:r>
+      <w:proofErr w:type="spellEnd"/>
+      <w:r>
+        <w:t xml:space="preserve"> </w:t>
+      </w:r>
+      <w:r>
+        <w:rPr>
+          <w:lang w:val="en-US"/>
+        </w:rPr>
+        <w:t>User</w:t>
+      </w:r>
+      <w:r>
+        <w:t xml:space="preserve">) - </w:t>
+      </w:r>
+      <w:proofErr w:type="spellStart"/>
+      <w:r>
+        <w:t>ru</w:t>
+      </w:r>
+      <w:proofErr w:type="spellEnd"/>
+      <w:r>
+        <w:t xml:space="preserve">   </w:t>
+      </w:r>
+    </w:p>
+    <w:p/>
+    <w:p>
+      <w:r>
+        <w:lastRenderedPageBreak/>
+        <w:drawing>
+          <wp:inline distT="0" distB="0" distL="0" distR="0" wp14:anchorId="29955020" wp14:editId="49633875">
+            <wp:extent cx="5940425" cy="2941703"/>
+            <wp:effectExtent l="0" t="0" r="0" b="0"/>
+            <wp:docPr id="26" name="Рисунок 26"/>
+            <wp:cNvGraphicFramePr>
+              <a:graphicFrameLocks xmlns:a="http://schemas.openxmlformats.org/drawingml/2006/main" noChangeAspect="1"/>
+            </wp:cNvGraphicFramePr>
+            <a:graphic xmlns:a="http://schemas.openxmlformats.org/drawingml/2006/main">
+              <a:graphicData uri="http://schemas.openxmlformats.org/drawingml/2006/picture">
+                <pic:pic xmlns:pic="http://schemas.openxmlformats.org/drawingml/2006/picture">
+                  <pic:nvPicPr>
+                    <pic:cNvPr id="0" name=""/>
+                    <pic:cNvPicPr/>
+                  </pic:nvPicPr>
+                  <pic:blipFill>
+                    <a:blip r:embed="rId26"/>
+                    <a:stretch>
+                      <a:fillRect/>
+                    </a:stretch>
+                  </pic:blipFill>
+                  <pic:spPr>
+                    <a:xfrm>
+                      <a:off x="0" y="0"/>
+                      <a:ext cx="5940425" cy="2941703"/>
+                    </a:xfrm>
+                    <a:prstGeom prst="rect">
+                      <a:avLst/>
+                    </a:prstGeom>
+                  </pic:spPr>
+                </pic:pic>
+              </a:graphicData>
+            </a:graphic>
+          </wp:inline>
+        </w:drawing>
+      </w:r>
+    </w:p>
+    <w:p>
+      <w:proofErr w:type="spellStart"/>
+      <w:r>
+        <w:t>Show</w:t>
+      </w:r>
+      <w:proofErr w:type="spellEnd"/>
+      <w:r>
+        <w:t xml:space="preserve"> </w:t>
+      </w:r>
+      <w:proofErr w:type="spellStart"/>
+      <w:r>
+        <w:t>Discharges</w:t>
+      </w:r>
+      <w:proofErr w:type="spellEnd"/>
+      <w:r>
+        <w:t xml:space="preserve"> (</w:t>
+      </w:r>
+      <w:proofErr w:type="spellStart"/>
+      <w:r>
+        <w:t>Clinic</w:t>
+      </w:r>
+      <w:proofErr w:type="spellEnd"/>
+      <w:r>
+        <w:t xml:space="preserve"> </w:t>
+      </w:r>
+      <w:proofErr w:type="spellStart"/>
+      <w:r>
+        <w:t>Discharges</w:t>
+      </w:r>
+      <w:proofErr w:type="spellEnd"/>
+      <w:r>
+        <w:t xml:space="preserve"> </w:t>
+      </w:r>
+      <w:proofErr w:type="spellStart"/>
+      <w:r>
+        <w:t>Recipient</w:t>
+      </w:r>
+      <w:proofErr w:type="spellEnd"/>
+      <w:r>
+        <w:t xml:space="preserve"> </w:t>
+      </w:r>
+      <w:proofErr w:type="spellStart"/>
+      <w:r>
+        <w:t>User</w:t>
+      </w:r>
+      <w:proofErr w:type="spellEnd"/>
+      <w:r>
+        <w:t xml:space="preserve">)  - </w:t>
       </w:r>
       <w:proofErr w:type="spellStart"/>
       <w:r>
@@ -5034,7 +4405,7 @@
 </file>
 
 <file path=customXml/itemProps1.xml><?xml version="1.0" encoding="utf-8"?>
-<ds:datastoreItem xmlns:ds="http://schemas.openxmlformats.org/officeDocument/2006/customXml" ds:itemID="{5F499443-A740-4373-B530-4C6C187DF2C3}">
+<ds:datastoreItem xmlns:ds="http://schemas.openxmlformats.org/officeDocument/2006/customXml" ds:itemID="{6E2732E4-A2F9-4D59-81CB-0DC8D8F37C58}">
   <ds:schemaRefs>
     <ds:schemaRef ds:uri="http://schemas.openxmlformats.org/officeDocument/2006/bibliography"/>
   </ds:schemaRefs>

</xml_diff>